<commit_message>
Disculpas, Correccion menor de archivos
</commit_message>
<xml_diff>
--- a/proyecto.docx
+++ b/proyecto.docx
@@ -847,21 +847,7 @@
         <w:rPr>
           <w:rFonts w:cs="Times New Roman"/>
         </w:rPr>
-        <w:t xml:space="preserve">Real </w:t>
-      </w:r>
-      <w:proofErr w:type="spellStart"/>
-      <w:r>
-        <w:rPr>
-          <w:rFonts w:cs="Times New Roman"/>
-        </w:rPr>
-        <w:t>subTotal</w:t>
-      </w:r>
-      <w:proofErr w:type="spellEnd"/>
-      <w:r>
-        <w:rPr>
-          <w:rFonts w:cs="Times New Roman"/>
-        </w:rPr>
-        <w:t xml:space="preserve"> = 0;</w:t>
+        <w:t>Real subTotal = 0;</w:t>
       </w:r>
     </w:p>
     <w:p>
@@ -903,21 +889,7 @@
           <w:rFonts w:cs="Times New Roman"/>
         </w:rPr>
         <w:tab/>
-        <w:t xml:space="preserve">Real </w:t>
-      </w:r>
-      <w:proofErr w:type="spellStart"/>
-      <w:r>
-        <w:rPr>
-          <w:rFonts w:cs="Times New Roman"/>
-        </w:rPr>
-        <w:t>precioTotal</w:t>
-      </w:r>
-      <w:proofErr w:type="spellEnd"/>
-      <w:r>
-        <w:rPr>
-          <w:rFonts w:cs="Times New Roman"/>
-        </w:rPr>
-        <w:t>;</w:t>
+        <w:t>Real precioTotal;</w:t>
       </w:r>
     </w:p>
     <w:p>
@@ -1058,21 +1030,7 @@
         <w:rPr>
           <w:rFonts w:cs="Times New Roman"/>
         </w:rPr>
-        <w:t xml:space="preserve">iva = </w:t>
-      </w:r>
-      <w:proofErr w:type="spellStart"/>
-      <w:r>
-        <w:rPr>
-          <w:rFonts w:cs="Times New Roman"/>
-        </w:rPr>
-        <w:t>subTotal</w:t>
-      </w:r>
-      <w:proofErr w:type="spellEnd"/>
-      <w:r>
-        <w:rPr>
-          <w:rFonts w:cs="Times New Roman"/>
-        </w:rPr>
-        <w:t xml:space="preserve"> * 0.12;</w:t>
+        <w:t>iva = subTotal * 0.12;</w:t>
       </w:r>
     </w:p>
     <w:p>
@@ -1094,33 +1052,11 @@
         </w:rPr>
         <w:tab/>
       </w:r>
-      <w:proofErr w:type="spellStart"/>
-      <w:r>
-        <w:rPr>
-          <w:rFonts w:cs="Times New Roman"/>
-        </w:rPr>
-        <w:t>precioTotal</w:t>
-      </w:r>
-      <w:proofErr w:type="spellEnd"/>
-      <w:r>
-        <w:rPr>
-          <w:rFonts w:cs="Times New Roman"/>
-        </w:rPr>
-        <w:t xml:space="preserve"> = </w:t>
-      </w:r>
-      <w:proofErr w:type="spellStart"/>
-      <w:r>
-        <w:rPr>
-          <w:rFonts w:cs="Times New Roman"/>
-        </w:rPr>
-        <w:t>subTotal</w:t>
-      </w:r>
-      <w:proofErr w:type="spellEnd"/>
-      <w:r>
-        <w:rPr>
-          <w:rFonts w:cs="Times New Roman"/>
-        </w:rPr>
-        <w:t xml:space="preserve"> * 1.12;</w:t>
+      <w:r>
+        <w:rPr>
+          <w:rFonts w:cs="Times New Roman"/>
+        </w:rPr>
+        <w:t>precioTotal = subTotal * 1.12;</w:t>
       </w:r>
     </w:p>
     <w:p>
@@ -1698,6 +1634,9 @@
         </mc:AlternateContent>
       </w:r>
       <w:r>
+        <w:rPr>
+          <w:noProof/>
+        </w:rPr>
         <mc:AlternateContent>
           <mc:Choice Requires="wps">
             <w:drawing>
@@ -1764,6 +1703,9 @@
         </mc:AlternateContent>
       </w:r>
       <w:r>
+        <w:rPr>
+          <w:noProof/>
+        </w:rPr>
         <mc:AlternateContent>
           <mc:Choice Requires="wps">
             <w:drawing>
@@ -1845,65 +1787,40 @@
                             <w:pPr>
                               <w:spacing w:after="0"/>
                             </w:pPr>
-                            <w:proofErr w:type="spellStart"/>
                             <w:r>
-                              <w:t>establecerDetalle</w:t>
-                            </w:r>
-                            <w:proofErr w:type="spellEnd"/>
-                            <w:r>
-                              <w:t xml:space="preserve"> ()</w:t>
+                              <w:t>establecerDetalle ()</w:t>
                             </w:r>
                           </w:p>
                           <w:p>
                             <w:pPr>
                               <w:spacing w:after="0"/>
                             </w:pPr>
-                            <w:proofErr w:type="spellStart"/>
                             <w:r>
-                              <w:t>obtenerDetalle</w:t>
-                            </w:r>
-                            <w:proofErr w:type="spellEnd"/>
-                            <w:r>
-                              <w:t>()</w:t>
+                              <w:t>obtenerDetalle()</w:t>
                             </w:r>
                           </w:p>
                           <w:p>
                             <w:pPr>
                               <w:spacing w:after="0"/>
                             </w:pPr>
-                            <w:proofErr w:type="spellStart"/>
                             <w:r>
-                              <w:t>establecerTipo</w:t>
-                            </w:r>
-                            <w:proofErr w:type="spellEnd"/>
-                            <w:r>
-                              <w:t xml:space="preserve"> ()</w:t>
+                              <w:t>establecerTipo ()</w:t>
                             </w:r>
                           </w:p>
                           <w:p>
                             <w:pPr>
                               <w:spacing w:after="0"/>
                             </w:pPr>
-                            <w:proofErr w:type="spellStart"/>
                             <w:r>
-                              <w:t>obtenerTipo</w:t>
-                            </w:r>
-                            <w:proofErr w:type="spellEnd"/>
-                            <w:r>
-                              <w:t xml:space="preserve"> ()</w:t>
+                              <w:t>obtenerTipo ()</w:t>
                             </w:r>
                           </w:p>
                           <w:p>
                             <w:pPr>
                               <w:spacing w:after="0"/>
                             </w:pPr>
-                            <w:proofErr w:type="spellStart"/>
                             <w:r>
-                              <w:t>ConstructorComprado</w:t>
-                            </w:r>
-                            <w:proofErr w:type="spellEnd"/>
-                            <w:r>
-                              <w:t>()</w:t>
+                              <w:t>ConstructorComprado()</w:t>
                             </w:r>
                           </w:p>
                         </w:txbxContent>
@@ -1977,65 +1894,40 @@
                       <w:pPr>
                         <w:spacing w:after="0"/>
                       </w:pPr>
-                      <w:proofErr w:type="spellStart"/>
                       <w:r>
-                        <w:t>establecerDetalle</w:t>
-                      </w:r>
-                      <w:proofErr w:type="spellEnd"/>
-                      <w:r>
-                        <w:t xml:space="preserve"> ()</w:t>
+                        <w:t>establecerDetalle ()</w:t>
                       </w:r>
                     </w:p>
                     <w:p>
                       <w:pPr>
                         <w:spacing w:after="0"/>
                       </w:pPr>
-                      <w:proofErr w:type="spellStart"/>
                       <w:r>
-                        <w:t>obtenerDetalle</w:t>
-                      </w:r>
-                      <w:proofErr w:type="spellEnd"/>
-                      <w:r>
-                        <w:t>()</w:t>
+                        <w:t>obtenerDetalle()</w:t>
                       </w:r>
                     </w:p>
                     <w:p>
                       <w:pPr>
                         <w:spacing w:after="0"/>
                       </w:pPr>
-                      <w:proofErr w:type="spellStart"/>
                       <w:r>
-                        <w:t>establecerTipo</w:t>
-                      </w:r>
-                      <w:proofErr w:type="spellEnd"/>
-                      <w:r>
-                        <w:t xml:space="preserve"> ()</w:t>
+                        <w:t>establecerTipo ()</w:t>
                       </w:r>
                     </w:p>
                     <w:p>
                       <w:pPr>
                         <w:spacing w:after="0"/>
                       </w:pPr>
-                      <w:proofErr w:type="spellStart"/>
                       <w:r>
-                        <w:t>obtenerTipo</w:t>
-                      </w:r>
-                      <w:proofErr w:type="spellEnd"/>
-                      <w:r>
-                        <w:t xml:space="preserve"> ()</w:t>
+                        <w:t>obtenerTipo ()</w:t>
                       </w:r>
                     </w:p>
                     <w:p>
                       <w:pPr>
                         <w:spacing w:after="0"/>
                       </w:pPr>
-                      <w:proofErr w:type="spellStart"/>
                       <w:r>
-                        <w:t>ConstructorComprado</w:t>
-                      </w:r>
-                      <w:proofErr w:type="spellEnd"/>
-                      <w:r>
-                        <w:t>()</w:t>
+                        <w:t>ConstructorComprado()</w:t>
                       </w:r>
                     </w:p>
                   </w:txbxContent>
@@ -2046,6 +1938,9 @@
         </mc:AlternateContent>
       </w:r>
       <w:r>
+        <w:rPr>
+          <w:noProof/>
+        </w:rPr>
         <mc:AlternateContent>
           <mc:Choice Requires="wps">
             <w:drawing>
@@ -2124,39 +2019,24 @@
                             <w:pPr>
                               <w:spacing w:after="0"/>
                             </w:pPr>
-                            <w:proofErr w:type="spellStart"/>
                             <w:r>
-                              <w:t>establecerTipo</w:t>
-                            </w:r>
-                            <w:proofErr w:type="spellEnd"/>
-                            <w:r>
-                              <w:t>()</w:t>
+                              <w:t>establecerTipo()</w:t>
                             </w:r>
                           </w:p>
                           <w:p>
                             <w:pPr>
                               <w:spacing w:after="0"/>
                             </w:pPr>
-                            <w:proofErr w:type="spellStart"/>
                             <w:r>
-                              <w:t>obtenerTipo</w:t>
-                            </w:r>
-                            <w:proofErr w:type="spellEnd"/>
-                            <w:r>
-                              <w:t>()</w:t>
+                              <w:t>obtenerTipo()</w:t>
                             </w:r>
                           </w:p>
                           <w:p>
                             <w:pPr>
                               <w:spacing w:after="0"/>
                             </w:pPr>
-                            <w:proofErr w:type="spellStart"/>
                             <w:r>
-                              <w:t>ConstructorIndustrial</w:t>
-                            </w:r>
-                            <w:proofErr w:type="spellEnd"/>
-                            <w:r>
-                              <w:t>()</w:t>
+                              <w:t>ConstructorIndustrial()</w:t>
                             </w:r>
                           </w:p>
                         </w:txbxContent>
@@ -2223,39 +2103,24 @@
                       <w:pPr>
                         <w:spacing w:after="0"/>
                       </w:pPr>
-                      <w:proofErr w:type="spellStart"/>
                       <w:r>
-                        <w:t>establecerTipo</w:t>
-                      </w:r>
-                      <w:proofErr w:type="spellEnd"/>
-                      <w:r>
-                        <w:t>()</w:t>
+                        <w:t>establecerTipo()</w:t>
                       </w:r>
                     </w:p>
                     <w:p>
                       <w:pPr>
                         <w:spacing w:after="0"/>
                       </w:pPr>
-                      <w:proofErr w:type="spellStart"/>
                       <w:r>
-                        <w:t>obtenerTipo</w:t>
-                      </w:r>
-                      <w:proofErr w:type="spellEnd"/>
-                      <w:r>
-                        <w:t>()</w:t>
+                        <w:t>obtenerTipo()</w:t>
                       </w:r>
                     </w:p>
                     <w:p>
                       <w:pPr>
                         <w:spacing w:after="0"/>
                       </w:pPr>
-                      <w:proofErr w:type="spellStart"/>
                       <w:r>
-                        <w:t>ConstructorIndustrial</w:t>
-                      </w:r>
-                      <w:proofErr w:type="spellEnd"/>
-                      <w:r>
-                        <w:t>()</w:t>
+                        <w:t>ConstructorIndustrial()</w:t>
                       </w:r>
                     </w:p>
                   </w:txbxContent>
@@ -2266,6 +2131,9 @@
         </mc:AlternateContent>
       </w:r>
       <w:r>
+        <w:rPr>
+          <w:noProof/>
+        </w:rPr>
         <mc:AlternateContent>
           <mc:Choice Requires="wps">
             <w:drawing>
@@ -2332,6 +2200,9 @@
         </mc:AlternateContent>
       </w:r>
       <w:r>
+        <w:rPr>
+          <w:noProof/>
+        </w:rPr>
         <mc:AlternateContent>
           <mc:Choice Requires="wps">
             <w:drawing>
@@ -2398,6 +2269,9 @@
         </mc:AlternateContent>
       </w:r>
       <w:r>
+        <w:rPr>
+          <w:noProof/>
+        </w:rPr>
         <mc:AlternateContent>
           <mc:Choice Requires="wps">
             <w:drawing>
@@ -2464,6 +2338,9 @@
         </mc:AlternateContent>
       </w:r>
       <w:r>
+        <w:rPr>
+          <w:noProof/>
+        </w:rPr>
         <mc:AlternateContent>
           <mc:Choice Requires="wps">
             <w:drawing>
@@ -2530,6 +2407,9 @@
         </mc:AlternateContent>
       </w:r>
       <w:r>
+        <w:rPr>
+          <w:noProof/>
+        </w:rPr>
         <mc:AlternateContent>
           <mc:Choice Requires="wps">
             <w:drawing>
@@ -2596,6 +2476,9 @@
         </mc:AlternateContent>
       </w:r>
       <w:r>
+        <w:rPr>
+          <w:noProof/>
+        </w:rPr>
         <mc:AlternateContent>
           <mc:Choice Requires="wps">
             <w:drawing>
@@ -2674,39 +2557,24 @@
                             <w:pPr>
                               <w:spacing w:after="0"/>
                             </w:pPr>
-                            <w:proofErr w:type="spellStart"/>
                             <w:r>
-                              <w:t>establecerMarca</w:t>
-                            </w:r>
-                            <w:proofErr w:type="spellEnd"/>
-                            <w:r>
-                              <w:t>()</w:t>
+                              <w:t>establecerMarca()</w:t>
                             </w:r>
                           </w:p>
                           <w:p>
                             <w:pPr>
                               <w:spacing w:after="0"/>
                             </w:pPr>
-                            <w:proofErr w:type="spellStart"/>
                             <w:r>
-                              <w:t>obtenerMarca</w:t>
-                            </w:r>
-                            <w:proofErr w:type="spellEnd"/>
-                            <w:r>
-                              <w:t>()</w:t>
+                              <w:t>obtenerMarca()</w:t>
                             </w:r>
                           </w:p>
                           <w:p>
                             <w:pPr>
                               <w:spacing w:after="0"/>
                             </w:pPr>
-                            <w:proofErr w:type="spellStart"/>
                             <w:r>
-                              <w:t>ConstructorOficina</w:t>
-                            </w:r>
-                            <w:proofErr w:type="spellEnd"/>
-                            <w:r>
-                              <w:t>()</w:t>
+                              <w:t>ConstructorOficina()</w:t>
                             </w:r>
                           </w:p>
                         </w:txbxContent>
@@ -2773,39 +2641,24 @@
                       <w:pPr>
                         <w:spacing w:after="0"/>
                       </w:pPr>
-                      <w:proofErr w:type="spellStart"/>
                       <w:r>
-                        <w:t>establecerMarca</w:t>
-                      </w:r>
-                      <w:proofErr w:type="spellEnd"/>
-                      <w:r>
-                        <w:t>()</w:t>
+                        <w:t>establecerMarca()</w:t>
                       </w:r>
                     </w:p>
                     <w:p>
                       <w:pPr>
                         <w:spacing w:after="0"/>
                       </w:pPr>
-                      <w:proofErr w:type="spellStart"/>
                       <w:r>
-                        <w:t>obtenerMarca</w:t>
-                      </w:r>
-                      <w:proofErr w:type="spellEnd"/>
-                      <w:r>
-                        <w:t>()</w:t>
+                        <w:t>obtenerMarca()</w:t>
                       </w:r>
                     </w:p>
                     <w:p>
                       <w:pPr>
                         <w:spacing w:after="0"/>
                       </w:pPr>
-                      <w:proofErr w:type="spellStart"/>
                       <w:r>
-                        <w:t>ConstructorOficina</w:t>
-                      </w:r>
-                      <w:proofErr w:type="spellEnd"/>
-                      <w:r>
-                        <w:t>()</w:t>
+                        <w:t>ConstructorOficina()</w:t>
                       </w:r>
                     </w:p>
                   </w:txbxContent>
@@ -2816,6 +2669,9 @@
         </mc:AlternateContent>
       </w:r>
       <w:r>
+        <w:rPr>
+          <w:noProof/>
+        </w:rPr>
         <mc:AlternateContent>
           <mc:Choice Requires="wps">
             <w:drawing>
@@ -2882,6 +2738,9 @@
         </mc:AlternateContent>
       </w:r>
       <w:r>
+        <w:rPr>
+          <w:noProof/>
+        </w:rPr>
         <mc:AlternateContent>
           <mc:Choice Requires="wps">
             <w:drawing>
@@ -2948,6 +2807,9 @@
         </mc:AlternateContent>
       </w:r>
       <w:r>
+        <w:rPr>
+          <w:noProof/>
+        </w:rPr>
         <mc:AlternateContent>
           <mc:Choice Requires="wps">
             <w:drawing>
@@ -3013,11 +2875,9 @@
                             <w:pPr>
                               <w:spacing w:after="0"/>
                             </w:pPr>
-                            <w:proofErr w:type="spellStart"/>
                             <w:r>
                               <w:t>tipoMaterial</w:t>
                             </w:r>
-                            <w:proofErr w:type="spellEnd"/>
                           </w:p>
                           <w:p>
                             <w:pPr>
@@ -3028,39 +2888,24 @@
                             <w:pPr>
                               <w:spacing w:after="0"/>
                             </w:pPr>
-                            <w:proofErr w:type="spellStart"/>
                             <w:r>
-                              <w:t>establecertTipoMaterial</w:t>
-                            </w:r>
-                            <w:proofErr w:type="spellEnd"/>
-                            <w:r>
-                              <w:t>()</w:t>
+                              <w:t>establecertTipoMaterial()</w:t>
                             </w:r>
                           </w:p>
                           <w:p>
                             <w:pPr>
                               <w:spacing w:after="0"/>
                             </w:pPr>
-                            <w:proofErr w:type="spellStart"/>
                             <w:r>
-                              <w:t>obtenerTipoMaterial</w:t>
-                            </w:r>
-                            <w:proofErr w:type="spellEnd"/>
-                            <w:r>
-                              <w:t xml:space="preserve"> ()</w:t>
+                              <w:t>obtenerTipoMaterial ()</w:t>
                             </w:r>
                           </w:p>
                           <w:p>
                             <w:pPr>
                               <w:spacing w:after="0"/>
                             </w:pPr>
-                            <w:proofErr w:type="spellStart"/>
                             <w:r>
-                              <w:t>ConstructorUtensilio</w:t>
-                            </w:r>
-                            <w:proofErr w:type="spellEnd"/>
-                            <w:r>
-                              <w:t>()</w:t>
+                              <w:t>ConstructorUtensilio()</w:t>
                             </w:r>
                           </w:p>
                         </w:txbxContent>
@@ -3114,11 +2959,9 @@
                       <w:pPr>
                         <w:spacing w:after="0"/>
                       </w:pPr>
-                      <w:proofErr w:type="spellStart"/>
                       <w:r>
                         <w:t>tipoMaterial</w:t>
                       </w:r>
-                      <w:proofErr w:type="spellEnd"/>
                     </w:p>
                     <w:p>
                       <w:pPr>
@@ -3129,39 +2972,24 @@
                       <w:pPr>
                         <w:spacing w:after="0"/>
                       </w:pPr>
-                      <w:proofErr w:type="spellStart"/>
                       <w:r>
-                        <w:t>establecertTipoMaterial</w:t>
-                      </w:r>
-                      <w:proofErr w:type="spellEnd"/>
-                      <w:r>
-                        <w:t>()</w:t>
+                        <w:t>establecertTipoMaterial()</w:t>
                       </w:r>
                     </w:p>
                     <w:p>
                       <w:pPr>
                         <w:spacing w:after="0"/>
                       </w:pPr>
-                      <w:proofErr w:type="spellStart"/>
                       <w:r>
-                        <w:t>obtenerTipoMaterial</w:t>
-                      </w:r>
-                      <w:proofErr w:type="spellEnd"/>
-                      <w:r>
-                        <w:t xml:space="preserve"> ()</w:t>
+                        <w:t>obtenerTipoMaterial ()</w:t>
                       </w:r>
                     </w:p>
                     <w:p>
                       <w:pPr>
                         <w:spacing w:after="0"/>
                       </w:pPr>
-                      <w:proofErr w:type="spellStart"/>
                       <w:r>
-                        <w:t>ConstructorUtensilio</w:t>
-                      </w:r>
-                      <w:proofErr w:type="spellEnd"/>
-                      <w:r>
-                        <w:t>()</w:t>
+                        <w:t>ConstructorUtensilio()</w:t>
                       </w:r>
                     </w:p>
                   </w:txbxContent>
@@ -3172,6 +3000,9 @@
         </mc:AlternateContent>
       </w:r>
       <w:r>
+        <w:rPr>
+          <w:noProof/>
+        </w:rPr>
         <mc:AlternateContent>
           <mc:Choice Requires="wps">
             <w:drawing>
@@ -3238,6 +3069,9 @@
         </mc:AlternateContent>
       </w:r>
       <w:r>
+        <w:rPr>
+          <w:noProof/>
+        </w:rPr>
         <mc:AlternateContent>
           <mc:Choice Requires="wps">
             <w:drawing>
@@ -3373,6 +3207,9 @@
         </mc:AlternateContent>
       </w:r>
       <w:r>
+        <w:rPr>
+          <w:noProof/>
+        </w:rPr>
         <mc:AlternateContent>
           <mc:Choice Requires="wps">
             <w:drawing>
@@ -3438,11 +3275,9 @@
                             <w:pPr>
                               <w:spacing w:after="0"/>
                             </w:pPr>
-                            <w:proofErr w:type="spellStart"/>
                             <w:r>
                               <w:t>peso_Neto</w:t>
                             </w:r>
-                            <w:proofErr w:type="spellEnd"/>
                           </w:p>
                           <w:p>
                             <w:pPr>
@@ -3453,39 +3288,24 @@
                             <w:pPr>
                               <w:spacing w:after="0"/>
                             </w:pPr>
-                            <w:proofErr w:type="spellStart"/>
                             <w:r>
-                              <w:t>establecerPeso_Neto</w:t>
-                            </w:r>
-                            <w:proofErr w:type="spellEnd"/>
-                            <w:r>
-                              <w:t>()</w:t>
+                              <w:t>establecerPeso_Neto()</w:t>
                             </w:r>
                           </w:p>
                           <w:p>
                             <w:pPr>
                               <w:spacing w:after="0"/>
                             </w:pPr>
-                            <w:proofErr w:type="spellStart"/>
                             <w:r>
-                              <w:t>obtenerPeso_Neto</w:t>
-                            </w:r>
-                            <w:proofErr w:type="spellEnd"/>
-                            <w:r>
-                              <w:t>()</w:t>
+                              <w:t>obtenerPeso_Neto()</w:t>
                             </w:r>
                           </w:p>
                           <w:p>
                             <w:pPr>
                               <w:spacing w:after="0"/>
                             </w:pPr>
-                            <w:proofErr w:type="spellStart"/>
                             <w:r>
-                              <w:t>ConstructorComestible</w:t>
-                            </w:r>
-                            <w:proofErr w:type="spellEnd"/>
-                            <w:r>
-                              <w:t>()</w:t>
+                              <w:t>ConstructorComestible()</w:t>
                             </w:r>
                           </w:p>
                         </w:txbxContent>
@@ -3539,11 +3359,9 @@
                       <w:pPr>
                         <w:spacing w:after="0"/>
                       </w:pPr>
-                      <w:proofErr w:type="spellStart"/>
                       <w:r>
                         <w:t>peso_Neto</w:t>
                       </w:r>
-                      <w:proofErr w:type="spellEnd"/>
                     </w:p>
                     <w:p>
                       <w:pPr>
@@ -3554,39 +3372,24 @@
                       <w:pPr>
                         <w:spacing w:after="0"/>
                       </w:pPr>
-                      <w:proofErr w:type="spellStart"/>
                       <w:r>
-                        <w:t>establecerPeso_Neto</w:t>
-                      </w:r>
-                      <w:proofErr w:type="spellEnd"/>
-                      <w:r>
-                        <w:t>()</w:t>
+                        <w:t>establecerPeso_Neto()</w:t>
                       </w:r>
                     </w:p>
                     <w:p>
                       <w:pPr>
                         <w:spacing w:after="0"/>
                       </w:pPr>
-                      <w:proofErr w:type="spellStart"/>
                       <w:r>
-                        <w:t>obtenerPeso_Neto</w:t>
-                      </w:r>
-                      <w:proofErr w:type="spellEnd"/>
-                      <w:r>
-                        <w:t>()</w:t>
+                        <w:t>obtenerPeso_Neto()</w:t>
                       </w:r>
                     </w:p>
                     <w:p>
                       <w:pPr>
                         <w:spacing w:after="0"/>
                       </w:pPr>
-                      <w:proofErr w:type="spellStart"/>
                       <w:r>
-                        <w:t>ConstructorComestible</w:t>
-                      </w:r>
-                      <w:proofErr w:type="spellEnd"/>
-                      <w:r>
-                        <w:t>()</w:t>
+                        <w:t>ConstructorComestible()</w:t>
                       </w:r>
                     </w:p>
                   </w:txbxContent>
@@ -3765,104 +3568,64 @@
                             <w:pPr>
                               <w:spacing w:after="0"/>
                             </w:pPr>
-                            <w:proofErr w:type="spellStart"/>
                             <w:r>
-                              <w:t>establecerNombre</w:t>
-                            </w:r>
-                            <w:proofErr w:type="spellEnd"/>
-                            <w:r>
-                              <w:t>()</w:t>
+                              <w:t>establecerNombre()</w:t>
                             </w:r>
                           </w:p>
                           <w:p>
                             <w:pPr>
                               <w:spacing w:after="0"/>
                             </w:pPr>
-                            <w:proofErr w:type="spellStart"/>
                             <w:r>
-                              <w:t>obtenerNombre</w:t>
-                            </w:r>
-                            <w:proofErr w:type="spellEnd"/>
-                            <w:r>
-                              <w:t>()</w:t>
+                              <w:t>obtenerNombre()</w:t>
                             </w:r>
                           </w:p>
                           <w:p>
                             <w:pPr>
                               <w:spacing w:after="0"/>
                             </w:pPr>
-                            <w:proofErr w:type="spellStart"/>
                             <w:r>
-                              <w:t>establecerCantidad</w:t>
-                            </w:r>
-                            <w:proofErr w:type="spellEnd"/>
-                            <w:r>
-                              <w:t>()</w:t>
+                              <w:t>establecerCantidad()</w:t>
                             </w:r>
                           </w:p>
                           <w:p>
                             <w:pPr>
                               <w:spacing w:after="0"/>
                             </w:pPr>
-                            <w:proofErr w:type="spellStart"/>
                             <w:r>
-                              <w:t>obtenerCantidad</w:t>
-                            </w:r>
-                            <w:proofErr w:type="spellEnd"/>
-                            <w:r>
-                              <w:t xml:space="preserve"> ()</w:t>
+                              <w:t>obtenerCantidad ()</w:t>
                             </w:r>
                           </w:p>
                           <w:p>
                             <w:pPr>
                               <w:spacing w:after="0"/>
                             </w:pPr>
-                            <w:proofErr w:type="spellStart"/>
                             <w:r>
-                              <w:t>establecerPrecio</w:t>
-                            </w:r>
-                            <w:proofErr w:type="spellEnd"/>
-                            <w:r>
-                              <w:t>()</w:t>
+                              <w:t>establecerPrecio()</w:t>
                             </w:r>
                           </w:p>
                           <w:p>
                             <w:pPr>
                               <w:spacing w:after="0"/>
                             </w:pPr>
-                            <w:proofErr w:type="spellStart"/>
                             <w:r>
-                              <w:t>obtenerPrecio</w:t>
-                            </w:r>
-                            <w:proofErr w:type="spellEnd"/>
-                            <w:r>
-                              <w:t>()</w:t>
+                              <w:t>obtenerPrecio()</w:t>
                             </w:r>
                           </w:p>
                           <w:p>
                             <w:pPr>
                               <w:spacing w:after="0"/>
                             </w:pPr>
-                            <w:proofErr w:type="spellStart"/>
                             <w:r>
-                              <w:t>establecerIva</w:t>
-                            </w:r>
-                            <w:proofErr w:type="spellEnd"/>
-                            <w:r>
-                              <w:t>()</w:t>
+                              <w:t>establecerIva()</w:t>
                             </w:r>
                           </w:p>
                           <w:p>
                             <w:pPr>
                               <w:spacing w:after="0"/>
                             </w:pPr>
-                            <w:proofErr w:type="spellStart"/>
                             <w:r>
-                              <w:t>obtenerIva</w:t>
-                            </w:r>
-                            <w:proofErr w:type="spellEnd"/>
-                            <w:r>
-                              <w:t>()</w:t>
+                              <w:t>obtenerIva()</w:t>
                             </w:r>
                           </w:p>
                           <w:p>
@@ -3953,104 +3716,64 @@
                       <w:pPr>
                         <w:spacing w:after="0"/>
                       </w:pPr>
-                      <w:proofErr w:type="spellStart"/>
                       <w:r>
-                        <w:t>establecerNombre</w:t>
-                      </w:r>
-                      <w:proofErr w:type="spellEnd"/>
-                      <w:r>
-                        <w:t>()</w:t>
+                        <w:t>establecerNombre()</w:t>
                       </w:r>
                     </w:p>
                     <w:p>
                       <w:pPr>
                         <w:spacing w:after="0"/>
                       </w:pPr>
-                      <w:proofErr w:type="spellStart"/>
                       <w:r>
-                        <w:t>obtenerNombre</w:t>
-                      </w:r>
-                      <w:proofErr w:type="spellEnd"/>
-                      <w:r>
-                        <w:t>()</w:t>
+                        <w:t>obtenerNombre()</w:t>
                       </w:r>
                     </w:p>
                     <w:p>
                       <w:pPr>
                         <w:spacing w:after="0"/>
                       </w:pPr>
-                      <w:proofErr w:type="spellStart"/>
                       <w:r>
-                        <w:t>establecerCantidad</w:t>
-                      </w:r>
-                      <w:proofErr w:type="spellEnd"/>
-                      <w:r>
-                        <w:t>()</w:t>
+                        <w:t>establecerCantidad()</w:t>
                       </w:r>
                     </w:p>
                     <w:p>
                       <w:pPr>
                         <w:spacing w:after="0"/>
                       </w:pPr>
-                      <w:proofErr w:type="spellStart"/>
                       <w:r>
-                        <w:t>obtenerCantidad</w:t>
-                      </w:r>
-                      <w:proofErr w:type="spellEnd"/>
-                      <w:r>
-                        <w:t xml:space="preserve"> ()</w:t>
+                        <w:t>obtenerCantidad ()</w:t>
                       </w:r>
                     </w:p>
                     <w:p>
                       <w:pPr>
                         <w:spacing w:after="0"/>
                       </w:pPr>
-                      <w:proofErr w:type="spellStart"/>
                       <w:r>
-                        <w:t>establecerPrecio</w:t>
-                      </w:r>
-                      <w:proofErr w:type="spellEnd"/>
-                      <w:r>
-                        <w:t>()</w:t>
+                        <w:t>establecerPrecio()</w:t>
                       </w:r>
                     </w:p>
                     <w:p>
                       <w:pPr>
                         <w:spacing w:after="0"/>
                       </w:pPr>
-                      <w:proofErr w:type="spellStart"/>
                       <w:r>
-                        <w:t>obtenerPrecio</w:t>
-                      </w:r>
-                      <w:proofErr w:type="spellEnd"/>
-                      <w:r>
-                        <w:t>()</w:t>
+                        <w:t>obtenerPrecio()</w:t>
                       </w:r>
                     </w:p>
                     <w:p>
                       <w:pPr>
                         <w:spacing w:after="0"/>
                       </w:pPr>
-                      <w:proofErr w:type="spellStart"/>
                       <w:r>
-                        <w:t>establecerIva</w:t>
-                      </w:r>
-                      <w:proofErr w:type="spellEnd"/>
-                      <w:r>
-                        <w:t>()</w:t>
+                        <w:t>establecerIva()</w:t>
                       </w:r>
                     </w:p>
                     <w:p>
                       <w:pPr>
                         <w:spacing w:after="0"/>
                       </w:pPr>
-                      <w:proofErr w:type="spellStart"/>
                       <w:r>
-                        <w:t>obtenerIva</w:t>
-                      </w:r>
-                      <w:proofErr w:type="spellEnd"/>
-                      <w:r>
-                        <w:t>()</w:t>
+                        <w:t>obtenerIva()</w:t>
                       </w:r>
                     </w:p>
                     <w:p>
@@ -4397,14 +4120,15 @@
         </w:numPr>
         <w:spacing w:after="0"/>
       </w:pPr>
-      <w:proofErr w:type="spellStart"/>
-      <w:r>
-        <w:rPr>
-          <w:rFonts w:cs="Times New Roman"/>
-        </w:rPr>
-        <w:t>Metodo</w:t>
-      </w:r>
-      <w:proofErr w:type="spellEnd"/>
+      <w:r>
+        <w:rPr>
+          <w:rFonts w:cs="Times New Roman"/>
+        </w:rPr>
+        <w:t xml:space="preserve">Metodo </w:t>
+      </w:r>
+      <w:r>
+        <w:t>establecer</w:t>
+      </w:r>
       <w:r>
         <w:rPr>
           <w:rFonts w:cs="Times New Roman"/>
@@ -4412,7 +4136,10 @@
         <w:t xml:space="preserve"> </w:t>
       </w:r>
       <w:r>
-        <w:t>establecer</w:t>
+        <w:rPr>
+          <w:rFonts w:cs="Times New Roman"/>
+        </w:rPr>
+        <w:t>nombre</w:t>
       </w:r>
       <w:r>
         <w:rPr>
@@ -4421,6 +4148,9 @@
         <w:t xml:space="preserve"> </w:t>
       </w:r>
       <w:r>
+        <w:t>(</w:t>
+      </w:r>
+      <w:r>
         <w:rPr>
           <w:rFonts w:cs="Times New Roman"/>
         </w:rPr>
@@ -4430,21 +4160,6 @@
         <w:rPr>
           <w:rFonts w:cs="Times New Roman"/>
         </w:rPr>
-        <w:t xml:space="preserve"> </w:t>
-      </w:r>
-      <w:r>
-        <w:t>(</w:t>
-      </w:r>
-      <w:r>
-        <w:rPr>
-          <w:rFonts w:cs="Times New Roman"/>
-        </w:rPr>
-        <w:t>nombre</w:t>
-      </w:r>
-      <w:r>
-        <w:rPr>
-          <w:rFonts w:cs="Times New Roman"/>
-        </w:rPr>
         <w:t>1</w:t>
       </w:r>
       <w:r>
@@ -4472,13 +4187,8 @@
         <w:ind w:left="1068" w:firstLine="708"/>
       </w:pPr>
       <w:r>
-        <w:t xml:space="preserve">Fin </w:t>
-      </w:r>
-      <w:proofErr w:type="spellStart"/>
-      <w:r>
-        <w:t>Metodo</w:t>
-      </w:r>
-      <w:proofErr w:type="spellEnd"/>
+        <w:t>Fin Metodo</w:t>
+      </w:r>
     </w:p>
     <w:p>
       <w:pPr>
@@ -4489,14 +4199,15 @@
         </w:numPr>
         <w:spacing w:after="0"/>
       </w:pPr>
-      <w:proofErr w:type="spellStart"/>
-      <w:r>
-        <w:rPr>
-          <w:rFonts w:cs="Times New Roman"/>
-        </w:rPr>
-        <w:t>Metodo</w:t>
-      </w:r>
-      <w:proofErr w:type="spellEnd"/>
+      <w:r>
+        <w:rPr>
+          <w:rFonts w:cs="Times New Roman"/>
+        </w:rPr>
+        <w:t xml:space="preserve">Metodo </w:t>
+      </w:r>
+      <w:r>
+        <w:t>obtener</w:t>
+      </w:r>
       <w:r>
         <w:rPr>
           <w:rFonts w:cs="Times New Roman"/>
@@ -4504,15 +4215,6 @@
         <w:t xml:space="preserve"> </w:t>
       </w:r>
       <w:r>
-        <w:t>obtener</w:t>
-      </w:r>
-      <w:r>
-        <w:rPr>
-          <w:rFonts w:cs="Times New Roman"/>
-        </w:rPr>
-        <w:t xml:space="preserve"> </w:t>
-      </w:r>
-      <w:r>
         <w:rPr>
           <w:rFonts w:cs="Times New Roman"/>
         </w:rPr>
@@ -4543,13 +4245,8 @@
         <w:ind w:left="1068" w:firstLine="708"/>
       </w:pPr>
       <w:r>
-        <w:t xml:space="preserve">Fin </w:t>
-      </w:r>
-      <w:proofErr w:type="spellStart"/>
-      <w:r>
-        <w:t>Metodo</w:t>
-      </w:r>
-      <w:proofErr w:type="spellEnd"/>
+        <w:t>Fin Metodo</w:t>
+      </w:r>
     </w:p>
     <w:p>
       <w:pPr>
@@ -4560,14 +4257,15 @@
         </w:numPr>
         <w:spacing w:after="0"/>
       </w:pPr>
-      <w:proofErr w:type="spellStart"/>
-      <w:r>
-        <w:rPr>
-          <w:rFonts w:cs="Times New Roman"/>
-        </w:rPr>
-        <w:t>Metodo</w:t>
-      </w:r>
-      <w:proofErr w:type="spellEnd"/>
+      <w:r>
+        <w:rPr>
+          <w:rFonts w:cs="Times New Roman"/>
+        </w:rPr>
+        <w:t xml:space="preserve">Metodo </w:t>
+      </w:r>
+      <w:r>
+        <w:t>establecer</w:t>
+      </w:r>
       <w:r>
         <w:rPr>
           <w:rFonts w:cs="Times New Roman"/>
@@ -4575,15 +4273,6 @@
         <w:t xml:space="preserve"> </w:t>
       </w:r>
       <w:r>
-        <w:t>establecer</w:t>
-      </w:r>
-      <w:r>
-        <w:rPr>
-          <w:rFonts w:cs="Times New Roman"/>
-        </w:rPr>
-        <w:t xml:space="preserve"> </w:t>
-      </w:r>
-      <w:r>
         <w:rPr>
           <w:rFonts w:cs="Times New Roman"/>
         </w:rPr>
@@ -4635,13 +4324,8 @@
         <w:ind w:left="1068" w:firstLine="708"/>
       </w:pPr>
       <w:r>
-        <w:t xml:space="preserve">Fin </w:t>
-      </w:r>
-      <w:proofErr w:type="spellStart"/>
-      <w:r>
-        <w:t>Metodo</w:t>
-      </w:r>
-      <w:proofErr w:type="spellEnd"/>
+        <w:t>Fin Metodo</w:t>
+      </w:r>
     </w:p>
     <w:p>
       <w:pPr>
@@ -4652,14 +4336,15 @@
         </w:numPr>
         <w:spacing w:after="0"/>
       </w:pPr>
-      <w:proofErr w:type="spellStart"/>
-      <w:r>
-        <w:rPr>
-          <w:rFonts w:cs="Times New Roman"/>
-        </w:rPr>
-        <w:t>Metodo</w:t>
-      </w:r>
-      <w:proofErr w:type="spellEnd"/>
+      <w:r>
+        <w:rPr>
+          <w:rFonts w:cs="Times New Roman"/>
+        </w:rPr>
+        <w:t xml:space="preserve">Metodo </w:t>
+      </w:r>
+      <w:r>
+        <w:t>obtener</w:t>
+      </w:r>
       <w:r>
         <w:rPr>
           <w:rFonts w:cs="Times New Roman"/>
@@ -4667,15 +4352,6 @@
         <w:t xml:space="preserve"> </w:t>
       </w:r>
       <w:r>
-        <w:t>obtener</w:t>
-      </w:r>
-      <w:r>
-        <w:rPr>
-          <w:rFonts w:cs="Times New Roman"/>
-        </w:rPr>
-        <w:t xml:space="preserve"> </w:t>
-      </w:r>
-      <w:r>
         <w:rPr>
           <w:rFonts w:cs="Times New Roman"/>
         </w:rPr>
@@ -4706,13 +4382,8 @@
         <w:ind w:left="1068" w:firstLine="708"/>
       </w:pPr>
       <w:r>
-        <w:t xml:space="preserve">Fin </w:t>
-      </w:r>
-      <w:proofErr w:type="spellStart"/>
-      <w:r>
-        <w:t>Metodo</w:t>
-      </w:r>
-      <w:proofErr w:type="spellEnd"/>
+        <w:t>Fin Metodo</w:t>
+      </w:r>
     </w:p>
     <w:p>
       <w:pPr>
@@ -4723,14 +4394,15 @@
         </w:numPr>
         <w:spacing w:after="0"/>
       </w:pPr>
-      <w:proofErr w:type="spellStart"/>
-      <w:r>
-        <w:rPr>
-          <w:rFonts w:cs="Times New Roman"/>
-        </w:rPr>
-        <w:t>Metodo</w:t>
-      </w:r>
-      <w:proofErr w:type="spellEnd"/>
+      <w:r>
+        <w:rPr>
+          <w:rFonts w:cs="Times New Roman"/>
+        </w:rPr>
+        <w:t xml:space="preserve">Metodo </w:t>
+      </w:r>
+      <w:r>
+        <w:t>establecer</w:t>
+      </w:r>
       <w:r>
         <w:rPr>
           <w:rFonts w:cs="Times New Roman"/>
@@ -4738,15 +4410,6 @@
         <w:t xml:space="preserve"> </w:t>
       </w:r>
       <w:r>
-        <w:t>establecer</w:t>
-      </w:r>
-      <w:r>
-        <w:rPr>
-          <w:rFonts w:cs="Times New Roman"/>
-        </w:rPr>
-        <w:t xml:space="preserve"> </w:t>
-      </w:r>
-      <w:r>
         <w:rPr>
           <w:rFonts w:cs="Times New Roman"/>
         </w:rPr>
@@ -4819,13 +4482,8 @@
         <w:ind w:left="1068" w:firstLine="708"/>
       </w:pPr>
       <w:r>
-        <w:t xml:space="preserve">Fin </w:t>
-      </w:r>
-      <w:proofErr w:type="spellStart"/>
-      <w:r>
-        <w:t>Metodo</w:t>
-      </w:r>
-      <w:proofErr w:type="spellEnd"/>
+        <w:t>Fin Metodo</w:t>
+      </w:r>
     </w:p>
     <w:p>
       <w:pPr>
@@ -4836,14 +4494,15 @@
         </w:numPr>
         <w:spacing w:after="0"/>
       </w:pPr>
-      <w:proofErr w:type="spellStart"/>
-      <w:r>
-        <w:rPr>
-          <w:rFonts w:cs="Times New Roman"/>
-        </w:rPr>
-        <w:t>Metodo</w:t>
-      </w:r>
-      <w:proofErr w:type="spellEnd"/>
+      <w:r>
+        <w:rPr>
+          <w:rFonts w:cs="Times New Roman"/>
+        </w:rPr>
+        <w:t xml:space="preserve">Metodo </w:t>
+      </w:r>
+      <w:r>
+        <w:t>obtener</w:t>
+      </w:r>
       <w:r>
         <w:rPr>
           <w:rFonts w:cs="Times New Roman"/>
@@ -4851,15 +4510,6 @@
         <w:t xml:space="preserve"> </w:t>
       </w:r>
       <w:r>
-        <w:t>obtener</w:t>
-      </w:r>
-      <w:r>
-        <w:rPr>
-          <w:rFonts w:cs="Times New Roman"/>
-        </w:rPr>
-        <w:t xml:space="preserve"> </w:t>
-      </w:r>
-      <w:r>
         <w:rPr>
           <w:rFonts w:cs="Times New Roman"/>
         </w:rPr>
@@ -4899,13 +4549,8 @@
         <w:ind w:left="1068" w:firstLine="708"/>
       </w:pPr>
       <w:r>
-        <w:t xml:space="preserve">Fin </w:t>
-      </w:r>
-      <w:proofErr w:type="spellStart"/>
-      <w:r>
-        <w:t>Metodo</w:t>
-      </w:r>
-      <w:proofErr w:type="spellEnd"/>
+        <w:t>Fin Metodo</w:t>
+      </w:r>
     </w:p>
     <w:p>
       <w:pPr>
@@ -4916,14 +4561,15 @@
         </w:numPr>
         <w:spacing w:after="0"/>
       </w:pPr>
-      <w:proofErr w:type="spellStart"/>
-      <w:r>
-        <w:rPr>
-          <w:rFonts w:cs="Times New Roman"/>
-        </w:rPr>
-        <w:t>Metodo</w:t>
-      </w:r>
-      <w:proofErr w:type="spellEnd"/>
+      <w:r>
+        <w:rPr>
+          <w:rFonts w:cs="Times New Roman"/>
+        </w:rPr>
+        <w:t xml:space="preserve">Metodo </w:t>
+      </w:r>
+      <w:r>
+        <w:t>establecer</w:t>
+      </w:r>
       <w:r>
         <w:rPr>
           <w:rFonts w:cs="Times New Roman"/>
@@ -4931,15 +4577,6 @@
         <w:t xml:space="preserve"> </w:t>
       </w:r>
       <w:r>
-        <w:t>establecer</w:t>
-      </w:r>
-      <w:r>
-        <w:rPr>
-          <w:rFonts w:cs="Times New Roman"/>
-        </w:rPr>
-        <w:t xml:space="preserve"> </w:t>
-      </w:r>
-      <w:r>
         <w:rPr>
           <w:rFonts w:cs="Times New Roman"/>
         </w:rPr>
@@ -5012,13 +4649,8 @@
         <w:ind w:left="1068" w:firstLine="708"/>
       </w:pPr>
       <w:r>
-        <w:t xml:space="preserve">Fin </w:t>
-      </w:r>
-      <w:proofErr w:type="spellStart"/>
-      <w:r>
-        <w:t>Metodo</w:t>
-      </w:r>
-      <w:proofErr w:type="spellEnd"/>
+        <w:t>Fin Metodo</w:t>
+      </w:r>
     </w:p>
     <w:p>
       <w:pPr>
@@ -5029,14 +4661,15 @@
         </w:numPr>
         <w:spacing w:after="0"/>
       </w:pPr>
-      <w:proofErr w:type="spellStart"/>
-      <w:r>
-        <w:rPr>
-          <w:rFonts w:cs="Times New Roman"/>
-        </w:rPr>
-        <w:t>Metodo</w:t>
-      </w:r>
-      <w:proofErr w:type="spellEnd"/>
+      <w:r>
+        <w:rPr>
+          <w:rFonts w:cs="Times New Roman"/>
+        </w:rPr>
+        <w:t xml:space="preserve">Metodo </w:t>
+      </w:r>
+      <w:r>
+        <w:t>obtener</w:t>
+      </w:r>
       <w:r>
         <w:rPr>
           <w:rFonts w:cs="Times New Roman"/>
@@ -5044,15 +4677,6 @@
         <w:t xml:space="preserve"> </w:t>
       </w:r>
       <w:r>
-        <w:t>obtener</w:t>
-      </w:r>
-      <w:r>
-        <w:rPr>
-          <w:rFonts w:cs="Times New Roman"/>
-        </w:rPr>
-        <w:t xml:space="preserve"> </w:t>
-      </w:r>
-      <w:r>
         <w:rPr>
           <w:rFonts w:cs="Times New Roman"/>
         </w:rPr>
@@ -5089,13 +4713,8 @@
         <w:ind w:left="1068" w:firstLine="708"/>
       </w:pPr>
       <w:r>
-        <w:t xml:space="preserve">Fin </w:t>
-      </w:r>
-      <w:proofErr w:type="spellStart"/>
-      <w:r>
-        <w:t>Metodo</w:t>
-      </w:r>
-      <w:proofErr w:type="spellEnd"/>
+        <w:t>Fin Metodo</w:t>
+      </w:r>
     </w:p>
     <w:p>
       <w:pPr>
@@ -5106,14 +4725,15 @@
         </w:numPr>
         <w:spacing w:after="0"/>
       </w:pPr>
-      <w:proofErr w:type="spellStart"/>
-      <w:r>
-        <w:rPr>
-          <w:rFonts w:cs="Times New Roman"/>
-        </w:rPr>
-        <w:t>Metodo</w:t>
-      </w:r>
-      <w:proofErr w:type="spellEnd"/>
+      <w:r>
+        <w:rPr>
+          <w:rFonts w:cs="Times New Roman"/>
+        </w:rPr>
+        <w:t xml:space="preserve">Metodo </w:t>
+      </w:r>
+      <w:r>
+        <w:t>establecer</w:t>
+      </w:r>
       <w:r>
         <w:rPr>
           <w:rFonts w:cs="Times New Roman"/>
@@ -5121,15 +4741,6 @@
         <w:t xml:space="preserve"> </w:t>
       </w:r>
       <w:r>
-        <w:t>establecer</w:t>
-      </w:r>
-      <w:r>
-        <w:rPr>
-          <w:rFonts w:cs="Times New Roman"/>
-        </w:rPr>
-        <w:t xml:space="preserve"> </w:t>
-      </w:r>
-      <w:r>
         <w:rPr>
           <w:rFonts w:cs="Times New Roman"/>
         </w:rPr>
@@ -5202,13 +4813,8 @@
         <w:ind w:left="1068" w:firstLine="708"/>
       </w:pPr>
       <w:r>
-        <w:t xml:space="preserve">Fin </w:t>
-      </w:r>
-      <w:proofErr w:type="spellStart"/>
-      <w:r>
-        <w:t>Metodo</w:t>
-      </w:r>
-      <w:proofErr w:type="spellEnd"/>
+        <w:t>Fin Metodo</w:t>
+      </w:r>
     </w:p>
     <w:p>
       <w:pPr>
@@ -5219,14 +4825,15 @@
         </w:numPr>
         <w:spacing w:after="0"/>
       </w:pPr>
-      <w:proofErr w:type="spellStart"/>
-      <w:r>
-        <w:rPr>
-          <w:rFonts w:cs="Times New Roman"/>
-        </w:rPr>
-        <w:t>Metodo</w:t>
-      </w:r>
-      <w:proofErr w:type="spellEnd"/>
+      <w:r>
+        <w:rPr>
+          <w:rFonts w:cs="Times New Roman"/>
+        </w:rPr>
+        <w:t xml:space="preserve">Metodo </w:t>
+      </w:r>
+      <w:r>
+        <w:t>obtener</w:t>
+      </w:r>
       <w:r>
         <w:rPr>
           <w:rFonts w:cs="Times New Roman"/>
@@ -5234,15 +4841,6 @@
         <w:t xml:space="preserve"> </w:t>
       </w:r>
       <w:r>
-        <w:t>obtener</w:t>
-      </w:r>
-      <w:r>
-        <w:rPr>
-          <w:rFonts w:cs="Times New Roman"/>
-        </w:rPr>
-        <w:t xml:space="preserve"> </w:t>
-      </w:r>
-      <w:r>
         <w:rPr>
           <w:rFonts w:cs="Times New Roman"/>
         </w:rPr>
@@ -5282,13 +4880,8 @@
         <w:ind w:left="1068" w:firstLine="708"/>
       </w:pPr>
       <w:r>
-        <w:t xml:space="preserve">Fin </w:t>
-      </w:r>
-      <w:proofErr w:type="spellStart"/>
-      <w:r>
-        <w:t>Metodo</w:t>
-      </w:r>
-      <w:proofErr w:type="spellEnd"/>
+        <w:t>Fin Metodo</w:t>
+      </w:r>
     </w:p>
     <w:p>
       <w:pPr>
@@ -5299,14 +4892,15 @@
         </w:numPr>
         <w:spacing w:after="0"/>
       </w:pPr>
-      <w:proofErr w:type="spellStart"/>
-      <w:r>
-        <w:rPr>
-          <w:rFonts w:cs="Times New Roman"/>
-        </w:rPr>
-        <w:t>Metodo</w:t>
-      </w:r>
-      <w:proofErr w:type="spellEnd"/>
+      <w:r>
+        <w:rPr>
+          <w:rFonts w:cs="Times New Roman"/>
+        </w:rPr>
+        <w:t xml:space="preserve">Metodo </w:t>
+      </w:r>
+      <w:r>
+        <w:t>establecer</w:t>
+      </w:r>
       <w:r>
         <w:rPr>
           <w:rFonts w:cs="Times New Roman"/>
@@ -5314,15 +4908,6 @@
         <w:t xml:space="preserve"> </w:t>
       </w:r>
       <w:r>
-        <w:t>establecer</w:t>
-      </w:r>
-      <w:r>
-        <w:rPr>
-          <w:rFonts w:cs="Times New Roman"/>
-        </w:rPr>
-        <w:t xml:space="preserve"> </w:t>
-      </w:r>
-      <w:r>
         <w:rPr>
           <w:rFonts w:cs="Times New Roman"/>
         </w:rPr>
@@ -5395,13 +4980,8 @@
         <w:ind w:left="1068" w:firstLine="708"/>
       </w:pPr>
       <w:r>
-        <w:t xml:space="preserve">Fin </w:t>
-      </w:r>
-      <w:proofErr w:type="spellStart"/>
-      <w:r>
-        <w:t>Metodo</w:t>
-      </w:r>
-      <w:proofErr w:type="spellEnd"/>
+        <w:t>Fin Metodo</w:t>
+      </w:r>
     </w:p>
     <w:p>
       <w:pPr>
@@ -5412,14 +4992,15 @@
         </w:numPr>
         <w:spacing w:after="0"/>
       </w:pPr>
-      <w:proofErr w:type="spellStart"/>
-      <w:r>
-        <w:rPr>
-          <w:rFonts w:cs="Times New Roman"/>
-        </w:rPr>
-        <w:t>Metodo</w:t>
-      </w:r>
-      <w:proofErr w:type="spellEnd"/>
+      <w:r>
+        <w:rPr>
+          <w:rFonts w:cs="Times New Roman"/>
+        </w:rPr>
+        <w:t xml:space="preserve">Metodo </w:t>
+      </w:r>
+      <w:r>
+        <w:t>obtener</w:t>
+      </w:r>
       <w:r>
         <w:rPr>
           <w:rFonts w:cs="Times New Roman"/>
@@ -5427,15 +5008,6 @@
         <w:t xml:space="preserve"> </w:t>
       </w:r>
       <w:r>
-        <w:t>obtener</w:t>
-      </w:r>
-      <w:r>
-        <w:rPr>
-          <w:rFonts w:cs="Times New Roman"/>
-        </w:rPr>
-        <w:t xml:space="preserve"> </w:t>
-      </w:r>
-      <w:r>
         <w:rPr>
           <w:rFonts w:cs="Times New Roman"/>
         </w:rPr>
@@ -5476,13 +5048,8 @@
         <w:ind w:left="1068" w:firstLine="708"/>
       </w:pPr>
       <w:r>
-        <w:t xml:space="preserve">Fin </w:t>
-      </w:r>
-      <w:proofErr w:type="spellStart"/>
-      <w:r>
-        <w:t>Metodo</w:t>
-      </w:r>
-      <w:proofErr w:type="spellEnd"/>
+        <w:t>Fin Metodo</w:t>
+      </w:r>
     </w:p>
     <w:p>
       <w:pPr>
@@ -5569,20 +5136,7 @@
           <w:rFonts w:cs="Times New Roman"/>
         </w:rPr>
         <w:tab/>
-      </w:r>
-      <w:proofErr w:type="spellStart"/>
-      <w:r>
-        <w:rPr>
-          <w:rFonts w:cs="Times New Roman"/>
-        </w:rPr>
-        <w:t>peso_neto</w:t>
-      </w:r>
-      <w:proofErr w:type="spellEnd"/>
-      <w:r>
-        <w:rPr>
-          <w:rFonts w:cs="Times New Roman"/>
-        </w:rPr>
-        <w:t>: cadena</w:t>
+        <w:t>peso_neto: cadena</w:t>
       </w:r>
     </w:p>
     <w:p>
@@ -5594,27 +5148,14 @@
         </w:numPr>
         <w:spacing w:after="0"/>
       </w:pPr>
-      <w:proofErr w:type="spellStart"/>
-      <w:r>
-        <w:rPr>
-          <w:rFonts w:cs="Times New Roman"/>
-        </w:rPr>
-        <w:t>Metodo</w:t>
-      </w:r>
-      <w:proofErr w:type="spellEnd"/>
-      <w:r>
-        <w:rPr>
-          <w:rFonts w:cs="Times New Roman"/>
-        </w:rPr>
-        <w:t xml:space="preserve"> </w:t>
-      </w:r>
-      <w:proofErr w:type="spellStart"/>
-      <w:r>
-        <w:t>establecerPeso_Neto</w:t>
-      </w:r>
-      <w:proofErr w:type="spellEnd"/>
-      <w:r>
-        <w:t>(</w:t>
+      <w:r>
+        <w:rPr>
+          <w:rFonts w:cs="Times New Roman"/>
+        </w:rPr>
+        <w:t xml:space="preserve">Metodo </w:t>
+      </w:r>
+      <w:r>
+        <w:t>establecerPeso_Neto(</w:t>
       </w:r>
       <w:r>
         <w:rPr>
@@ -5631,13 +5172,8 @@
         <w:spacing w:after="0"/>
         <w:ind w:left="1416" w:firstLine="708"/>
       </w:pPr>
-      <w:proofErr w:type="spellStart"/>
-      <w:r>
-        <w:t>peso_neto</w:t>
-      </w:r>
-      <w:proofErr w:type="spellEnd"/>
-      <w:r>
-        <w:t xml:space="preserve"> = peso_neto1;</w:t>
+      <w:r>
+        <w:t>peso_neto = peso_neto1;</w:t>
       </w:r>
     </w:p>
     <w:p>
@@ -5646,13 +5182,8 @@
         <w:ind w:left="1068" w:firstLine="708"/>
       </w:pPr>
       <w:r>
-        <w:t xml:space="preserve">Fin </w:t>
-      </w:r>
-      <w:proofErr w:type="spellStart"/>
-      <w:r>
-        <w:t>Metodo</w:t>
-      </w:r>
-      <w:proofErr w:type="spellEnd"/>
+        <w:t>Fin Metodo</w:t>
+      </w:r>
     </w:p>
     <w:p>
       <w:pPr>
@@ -5663,27 +5194,14 @@
         </w:numPr>
         <w:spacing w:after="0"/>
       </w:pPr>
-      <w:proofErr w:type="spellStart"/>
-      <w:r>
-        <w:rPr>
-          <w:rFonts w:cs="Times New Roman"/>
-        </w:rPr>
-        <w:t>Metodo</w:t>
-      </w:r>
-      <w:proofErr w:type="spellEnd"/>
-      <w:r>
-        <w:rPr>
-          <w:rFonts w:cs="Times New Roman"/>
-        </w:rPr>
-        <w:t xml:space="preserve">  </w:t>
-      </w:r>
-      <w:proofErr w:type="spellStart"/>
-      <w:r>
-        <w:t>obtenerPeso_Neto</w:t>
-      </w:r>
-      <w:proofErr w:type="spellEnd"/>
-      <w:r>
-        <w:t>(): cadena</w:t>
+      <w:r>
+        <w:rPr>
+          <w:rFonts w:cs="Times New Roman"/>
+        </w:rPr>
+        <w:t xml:space="preserve">Metodo  </w:t>
+      </w:r>
+      <w:r>
+        <w:t>obtenerPeso_Neto(): cadena</w:t>
       </w:r>
     </w:p>
     <w:p>
@@ -5692,15 +5210,7 @@
         <w:ind w:left="1416" w:firstLine="708"/>
       </w:pPr>
       <w:r>
-        <w:t xml:space="preserve">retornar </w:t>
-      </w:r>
-      <w:proofErr w:type="spellStart"/>
-      <w:r>
-        <w:t>peso_neto</w:t>
-      </w:r>
-      <w:proofErr w:type="spellEnd"/>
-      <w:r>
-        <w:t>;</w:t>
+        <w:t>retornar peso_neto;</w:t>
       </w:r>
     </w:p>
     <w:p>
@@ -5709,13 +5219,8 @@
         <w:ind w:left="708" w:firstLine="708"/>
       </w:pPr>
       <w:r>
-        <w:t xml:space="preserve">Fin </w:t>
-      </w:r>
-      <w:proofErr w:type="spellStart"/>
-      <w:r>
-        <w:t>Metodo</w:t>
-      </w:r>
-      <w:proofErr w:type="spellEnd"/>
+        <w:t>Fin Metodo</w:t>
+      </w:r>
     </w:p>
     <w:p>
       <w:pPr>
@@ -5726,27 +5231,14 @@
         </w:numPr>
         <w:spacing w:after="0"/>
       </w:pPr>
-      <w:proofErr w:type="spellStart"/>
-      <w:r>
-        <w:rPr>
-          <w:rFonts w:cs="Times New Roman"/>
-        </w:rPr>
-        <w:t>Metodo</w:t>
-      </w:r>
-      <w:proofErr w:type="spellEnd"/>
-      <w:r>
-        <w:rPr>
-          <w:rFonts w:cs="Times New Roman"/>
-        </w:rPr>
-        <w:t xml:space="preserve">  </w:t>
-      </w:r>
-      <w:proofErr w:type="spellStart"/>
-      <w:r>
-        <w:t>ConstructorComestible</w:t>
-      </w:r>
-      <w:proofErr w:type="spellEnd"/>
-      <w:r>
-        <w:t>(cadena</w:t>
+      <w:r>
+        <w:rPr>
+          <w:rFonts w:cs="Times New Roman"/>
+        </w:rPr>
+        <w:t xml:space="preserve">Metodo  </w:t>
+      </w:r>
+      <w:r>
+        <w:t>ConstructorComestible(cadena</w:t>
       </w:r>
       <w:r>
         <w:t xml:space="preserve"> nombre, </w:t>
@@ -5767,13 +5259,8 @@
         <w:t>cadena</w:t>
       </w:r>
       <w:r>
-        <w:t xml:space="preserve"> </w:t>
-      </w:r>
-      <w:proofErr w:type="spellStart"/>
-      <w:r>
-        <w:t>peso_neto</w:t>
-      </w:r>
-      <w:proofErr w:type="spellEnd"/>
+        <w:t xml:space="preserve"> peso_neto</w:t>
+      </w:r>
       <w:r>
         <w:t>)</w:t>
       </w:r>
@@ -5787,33 +5274,27 @@
           <w:lang w:val="en-US"/>
         </w:rPr>
       </w:pPr>
-      <w:proofErr w:type="spellStart"/>
       <w:r>
         <w:rPr>
           <w:lang w:val="en-US"/>
         </w:rPr>
-        <w:t>this.nombre</w:t>
-      </w:r>
-      <w:proofErr w:type="spellEnd"/>
-      <w:r>
+        <w:t>this.nombre = nombre;</w:t>
+      </w:r>
+    </w:p>
+    <w:p>
+      <w:pPr>
+        <w:pStyle w:val="Prrafodelista"/>
+        <w:spacing w:after="0"/>
+        <w:ind w:left="2124"/>
         <w:rPr>
           <w:lang w:val="en-US"/>
         </w:rPr>
-        <w:t xml:space="preserve"> = </w:t>
-      </w:r>
-      <w:proofErr w:type="spellStart"/>
+      </w:pPr>
       <w:r>
         <w:rPr>
           <w:lang w:val="en-US"/>
         </w:rPr>
-        <w:t>nombre</w:t>
-      </w:r>
-      <w:proofErr w:type="spellEnd"/>
-      <w:r>
-        <w:rPr>
-          <w:lang w:val="en-US"/>
-        </w:rPr>
-        <w:t>;</w:t>
+        <w:t>this.stock = stock;</w:t>
       </w:r>
     </w:p>
     <w:p>
@@ -5821,23 +5302,9 @@
         <w:pStyle w:val="Prrafodelista"/>
         <w:spacing w:after="0"/>
         <w:ind w:left="2124"/>
-        <w:rPr>
-          <w:lang w:val="en-US"/>
-        </w:rPr>
-      </w:pPr>
-      <w:proofErr w:type="spellStart"/>
-      <w:r>
-        <w:rPr>
-          <w:lang w:val="en-US"/>
-        </w:rPr>
-        <w:t>this.stock</w:t>
-      </w:r>
-      <w:proofErr w:type="spellEnd"/>
-      <w:r>
-        <w:rPr>
-          <w:lang w:val="en-US"/>
-        </w:rPr>
-        <w:t xml:space="preserve"> = stock;</w:t>
+      </w:pPr>
+      <w:r>
+        <w:t>this.precio = precio;</w:t>
       </w:r>
     </w:p>
     <w:p>
@@ -5846,28 +5313,8 @@
         <w:spacing w:after="0"/>
         <w:ind w:left="2124"/>
       </w:pPr>
-      <w:proofErr w:type="spellStart"/>
-      <w:r>
-        <w:t>this.precio</w:t>
-      </w:r>
-      <w:proofErr w:type="spellEnd"/>
-      <w:r>
-        <w:t xml:space="preserve"> = precio;</w:t>
-      </w:r>
-    </w:p>
-    <w:p>
-      <w:pPr>
-        <w:pStyle w:val="Prrafodelista"/>
-        <w:spacing w:after="0"/>
-        <w:ind w:left="2124"/>
-      </w:pPr>
-      <w:proofErr w:type="spellStart"/>
-      <w:r>
-        <w:t>this.peso_neto</w:t>
-      </w:r>
-      <w:proofErr w:type="spellEnd"/>
-      <w:r>
-        <w:t xml:space="preserve"> = peso_neto1;</w:t>
+      <w:r>
+        <w:t>this.peso_neto = peso_neto1;</w:t>
       </w:r>
     </w:p>
     <w:p>
@@ -5879,13 +5326,8 @@
       </w:r>
       <w:r>
         <w:tab/>
-        <w:t xml:space="preserve">Fin </w:t>
-      </w:r>
-      <w:proofErr w:type="spellStart"/>
-      <w:r>
-        <w:t>Metodo</w:t>
-      </w:r>
-      <w:proofErr w:type="spellEnd"/>
+        <w:t>Fin Metodo</w:t>
+      </w:r>
       <w:r>
         <w:rPr>
           <w:rFonts w:cs="Times New Roman"/>
@@ -5978,14 +5420,15 @@
         </w:numPr>
         <w:spacing w:after="0"/>
       </w:pPr>
-      <w:proofErr w:type="spellStart"/>
-      <w:r>
-        <w:rPr>
-          <w:rFonts w:cs="Times New Roman"/>
-        </w:rPr>
-        <w:t>Metodo</w:t>
-      </w:r>
-      <w:proofErr w:type="spellEnd"/>
+      <w:r>
+        <w:rPr>
+          <w:rFonts w:cs="Times New Roman"/>
+        </w:rPr>
+        <w:t xml:space="preserve">Metodo </w:t>
+      </w:r>
+      <w:r>
+        <w:t>establecer</w:t>
+      </w:r>
       <w:r>
         <w:rPr>
           <w:rFonts w:cs="Times New Roman"/>
@@ -5993,15 +5436,6 @@
         <w:t xml:space="preserve"> </w:t>
       </w:r>
       <w:r>
-        <w:t>establecer</w:t>
-      </w:r>
-      <w:r>
-        <w:rPr>
-          <w:rFonts w:cs="Times New Roman"/>
-        </w:rPr>
-        <w:t xml:space="preserve"> </w:t>
-      </w:r>
-      <w:r>
         <w:rPr>
           <w:rFonts w:cs="Times New Roman"/>
         </w:rPr>
@@ -6056,13 +5490,8 @@
         <w:ind w:left="1068" w:firstLine="708"/>
       </w:pPr>
       <w:r>
-        <w:t xml:space="preserve">Fin </w:t>
-      </w:r>
-      <w:proofErr w:type="spellStart"/>
-      <w:r>
-        <w:t>Metodo</w:t>
-      </w:r>
-      <w:proofErr w:type="spellEnd"/>
+        <w:t>Fin Metodo</w:t>
+      </w:r>
     </w:p>
     <w:p>
       <w:pPr>
@@ -6073,14 +5502,15 @@
         </w:numPr>
         <w:spacing w:after="0"/>
       </w:pPr>
-      <w:proofErr w:type="spellStart"/>
-      <w:r>
-        <w:rPr>
-          <w:rFonts w:cs="Times New Roman"/>
-        </w:rPr>
-        <w:t>Metodo</w:t>
-      </w:r>
-      <w:proofErr w:type="spellEnd"/>
+      <w:r>
+        <w:rPr>
+          <w:rFonts w:cs="Times New Roman"/>
+        </w:rPr>
+        <w:t xml:space="preserve">Metodo </w:t>
+      </w:r>
+      <w:r>
+        <w:t>obtener</w:t>
+      </w:r>
       <w:r>
         <w:rPr>
           <w:rFonts w:cs="Times New Roman"/>
@@ -6088,15 +5518,6 @@
         <w:t xml:space="preserve"> </w:t>
       </w:r>
       <w:r>
-        <w:t>obtener</w:t>
-      </w:r>
-      <w:r>
-        <w:rPr>
-          <w:rFonts w:cs="Times New Roman"/>
-        </w:rPr>
-        <w:t xml:space="preserve"> </w:t>
-      </w:r>
-      <w:r>
         <w:rPr>
           <w:rFonts w:cs="Times New Roman"/>
         </w:rPr>
@@ -6130,13 +5551,8 @@
         <w:ind w:left="1068" w:firstLine="708"/>
       </w:pPr>
       <w:r>
-        <w:t xml:space="preserve">Fin </w:t>
-      </w:r>
-      <w:proofErr w:type="spellStart"/>
-      <w:r>
-        <w:t>Metodo</w:t>
-      </w:r>
-      <w:proofErr w:type="spellEnd"/>
+        <w:t>Fin Metodo</w:t>
+      </w:r>
     </w:p>
     <w:p>
       <w:pPr>
@@ -6147,164 +5563,106 @@
         </w:numPr>
         <w:spacing w:after="0"/>
       </w:pPr>
-      <w:proofErr w:type="spellStart"/>
-      <w:r>
-        <w:rPr>
-          <w:rFonts w:cs="Times New Roman"/>
-        </w:rPr>
-        <w:t>Metodo</w:t>
-      </w:r>
-      <w:proofErr w:type="spellEnd"/>
+      <w:r>
+        <w:rPr>
+          <w:rFonts w:cs="Times New Roman"/>
+        </w:rPr>
+        <w:t xml:space="preserve">Metodo </w:t>
+      </w:r>
+      <w:r>
+        <w:t>ConstructorUtensilio(cadena</w:t>
+      </w:r>
+      <w:r>
+        <w:t xml:space="preserve"> nombre, </w:t>
+      </w:r>
+      <w:r>
+        <w:t>entero</w:t>
+      </w:r>
+      <w:r>
+        <w:t xml:space="preserve"> stock, </w:t>
+      </w:r>
+      <w:r>
+        <w:t>real</w:t>
+      </w:r>
+      <w:r>
+        <w:t xml:space="preserve"> precio, </w:t>
+      </w:r>
+      <w:r>
+        <w:t>cadena</w:t>
+      </w:r>
+      <w:r>
+        <w:t xml:space="preserve"> peso_neto</w:t>
+      </w:r>
+      <w:r>
+        <w:t>)</w:t>
+      </w:r>
+    </w:p>
+    <w:p>
+      <w:pPr>
+        <w:pStyle w:val="Prrafodelista"/>
+        <w:spacing w:after="0"/>
+        <w:ind w:left="2124"/>
+        <w:rPr>
+          <w:lang w:val="en-US"/>
+        </w:rPr>
+      </w:pPr>
+      <w:r>
+        <w:rPr>
+          <w:lang w:val="en-US"/>
+        </w:rPr>
+        <w:t>this.nombre = nombre;</w:t>
+      </w:r>
+    </w:p>
+    <w:p>
+      <w:pPr>
+        <w:pStyle w:val="Prrafodelista"/>
+        <w:spacing w:after="0"/>
+        <w:ind w:left="2124"/>
+        <w:rPr>
+          <w:lang w:val="en-US"/>
+        </w:rPr>
+      </w:pPr>
+      <w:r>
+        <w:rPr>
+          <w:lang w:val="en-US"/>
+        </w:rPr>
+        <w:t>this.stock = stock;</w:t>
+      </w:r>
+    </w:p>
+    <w:p>
+      <w:pPr>
+        <w:pStyle w:val="Prrafodelista"/>
+        <w:spacing w:after="0"/>
+        <w:ind w:left="2124"/>
+      </w:pPr>
+      <w:r>
+        <w:t>this.precio = precio;</w:t>
+      </w:r>
+    </w:p>
+    <w:p>
+      <w:pPr>
+        <w:pStyle w:val="Prrafodelista"/>
+        <w:spacing w:after="0"/>
+        <w:ind w:left="2124"/>
+      </w:pPr>
+      <w:r>
+        <w:t>this.</w:t>
+      </w:r>
       <w:r>
         <w:rPr>
           <w:rFonts w:cs="Times New Roman"/>
         </w:rPr>
         <w:t xml:space="preserve"> </w:t>
       </w:r>
-      <w:proofErr w:type="spellStart"/>
-      <w:r>
-        <w:t>ConstructorUtensilio</w:t>
-      </w:r>
-      <w:proofErr w:type="spellEnd"/>
-      <w:r>
-        <w:t>(cadena</w:t>
-      </w:r>
-      <w:r>
-        <w:t xml:space="preserve"> nombre, </w:t>
-      </w:r>
-      <w:r>
-        <w:t>entero</w:t>
-      </w:r>
-      <w:r>
-        <w:t xml:space="preserve"> stock, </w:t>
-      </w:r>
-      <w:r>
-        <w:t>real</w:t>
-      </w:r>
-      <w:r>
-        <w:t xml:space="preserve"> precio, </w:t>
-      </w:r>
-      <w:r>
-        <w:t>cadena</w:t>
-      </w:r>
-      <w:r>
-        <w:t xml:space="preserve"> </w:t>
-      </w:r>
-      <w:proofErr w:type="spellStart"/>
-      <w:r>
-        <w:t>peso_neto</w:t>
-      </w:r>
-      <w:proofErr w:type="spellEnd"/>
-      <w:r>
-        <w:t>)</w:t>
-      </w:r>
-    </w:p>
-    <w:p>
-      <w:pPr>
-        <w:pStyle w:val="Prrafodelista"/>
-        <w:spacing w:after="0"/>
-        <w:ind w:left="2124"/>
-        <w:rPr>
-          <w:lang w:val="en-US"/>
-        </w:rPr>
-      </w:pPr>
-      <w:proofErr w:type="spellStart"/>
-      <w:r>
-        <w:rPr>
-          <w:lang w:val="en-US"/>
-        </w:rPr>
-        <w:t>this.nombre</w:t>
-      </w:r>
-      <w:proofErr w:type="spellEnd"/>
-      <w:r>
-        <w:rPr>
-          <w:lang w:val="en-US"/>
-        </w:rPr>
+      <w:r>
+        <w:rPr>
+          <w:rFonts w:cs="Times New Roman"/>
+        </w:rPr>
+        <w:t>tipo_material</w:t>
+      </w:r>
+      <w:r>
         <w:t xml:space="preserve"> = </w:t>
       </w:r>
-      <w:proofErr w:type="spellStart"/>
-      <w:r>
-        <w:rPr>
-          <w:lang w:val="en-US"/>
-        </w:rPr>
-        <w:t>nombre</w:t>
-      </w:r>
-      <w:proofErr w:type="spellEnd"/>
-      <w:r>
-        <w:rPr>
-          <w:lang w:val="en-US"/>
-        </w:rPr>
-        <w:t>;</w:t>
-      </w:r>
-    </w:p>
-    <w:p>
-      <w:pPr>
-        <w:pStyle w:val="Prrafodelista"/>
-        <w:spacing w:after="0"/>
-        <w:ind w:left="2124"/>
-        <w:rPr>
-          <w:lang w:val="en-US"/>
-        </w:rPr>
-      </w:pPr>
-      <w:proofErr w:type="spellStart"/>
-      <w:r>
-        <w:rPr>
-          <w:lang w:val="en-US"/>
-        </w:rPr>
-        <w:t>this.stock</w:t>
-      </w:r>
-      <w:proofErr w:type="spellEnd"/>
-      <w:r>
-        <w:rPr>
-          <w:lang w:val="en-US"/>
-        </w:rPr>
-        <w:t xml:space="preserve"> = stock;</w:t>
-      </w:r>
-    </w:p>
-    <w:p>
-      <w:pPr>
-        <w:pStyle w:val="Prrafodelista"/>
-        <w:spacing w:after="0"/>
-        <w:ind w:left="2124"/>
-      </w:pPr>
-      <w:proofErr w:type="spellStart"/>
-      <w:r>
-        <w:t>this.precio</w:t>
-      </w:r>
-      <w:proofErr w:type="spellEnd"/>
-      <w:r>
-        <w:t xml:space="preserve"> = precio;</w:t>
-      </w:r>
-    </w:p>
-    <w:p>
-      <w:pPr>
-        <w:pStyle w:val="Prrafodelista"/>
-        <w:spacing w:after="0"/>
-        <w:ind w:left="2124"/>
-      </w:pPr>
-      <w:proofErr w:type="spellStart"/>
-      <w:r>
-        <w:t>this</w:t>
-      </w:r>
-      <w:proofErr w:type="spellEnd"/>
-      <w:r>
-        <w:t>.</w:t>
-      </w:r>
-      <w:r>
-        <w:rPr>
-          <w:rFonts w:cs="Times New Roman"/>
-        </w:rPr>
-        <w:t xml:space="preserve"> </w:t>
-      </w:r>
-      <w:r>
-        <w:rPr>
-          <w:rFonts w:cs="Times New Roman"/>
-        </w:rPr>
-        <w:t>tipo_material</w:t>
-      </w:r>
-      <w:r>
-        <w:t xml:space="preserve"> = </w:t>
-      </w:r>
       <w:r>
         <w:rPr>
           <w:rFonts w:cs="Times New Roman"/>
@@ -6318,13 +5676,8 @@
         <w:ind w:left="1416"/>
       </w:pPr>
       <w:r>
-        <w:t xml:space="preserve">      Fin </w:t>
-      </w:r>
-      <w:proofErr w:type="spellStart"/>
-      <w:r>
-        <w:t>Metodo</w:t>
-      </w:r>
-      <w:proofErr w:type="spellEnd"/>
+        <w:t xml:space="preserve">      Fin Metodo</w:t>
+      </w:r>
     </w:p>
     <w:p>
       <w:pPr>
@@ -6407,14 +5760,15 @@
         </w:numPr>
         <w:spacing w:after="0"/>
       </w:pPr>
-      <w:proofErr w:type="spellStart"/>
-      <w:r>
-        <w:rPr>
-          <w:rFonts w:cs="Times New Roman"/>
-        </w:rPr>
-        <w:t>Metodo</w:t>
-      </w:r>
-      <w:proofErr w:type="spellEnd"/>
+      <w:r>
+        <w:rPr>
+          <w:rFonts w:cs="Times New Roman"/>
+        </w:rPr>
+        <w:t xml:space="preserve">Metodo </w:t>
+      </w:r>
+      <w:r>
+        <w:t>establecer</w:t>
+      </w:r>
       <w:r>
         <w:rPr>
           <w:rFonts w:cs="Times New Roman"/>
@@ -6422,15 +5776,6 @@
         <w:t xml:space="preserve"> </w:t>
       </w:r>
       <w:r>
-        <w:t>establecer</w:t>
-      </w:r>
-      <w:r>
-        <w:rPr>
-          <w:rFonts w:cs="Times New Roman"/>
-        </w:rPr>
-        <w:t xml:space="preserve"> </w:t>
-      </w:r>
-      <w:r>
         <w:rPr>
           <w:rFonts w:cs="Times New Roman"/>
         </w:rPr>
@@ -6485,13 +5830,8 @@
         <w:ind w:left="1068" w:firstLine="708"/>
       </w:pPr>
       <w:r>
-        <w:t xml:space="preserve">Fin </w:t>
-      </w:r>
-      <w:proofErr w:type="spellStart"/>
-      <w:r>
-        <w:t>Metodo</w:t>
-      </w:r>
-      <w:proofErr w:type="spellEnd"/>
+        <w:t>Fin Metodo</w:t>
+      </w:r>
     </w:p>
     <w:p>
       <w:pPr>
@@ -6502,14 +5842,15 @@
         </w:numPr>
         <w:spacing w:after="0"/>
       </w:pPr>
-      <w:proofErr w:type="spellStart"/>
-      <w:r>
-        <w:rPr>
-          <w:rFonts w:cs="Times New Roman"/>
-        </w:rPr>
-        <w:t>Metodo</w:t>
-      </w:r>
-      <w:proofErr w:type="spellEnd"/>
+      <w:r>
+        <w:rPr>
+          <w:rFonts w:cs="Times New Roman"/>
+        </w:rPr>
+        <w:t xml:space="preserve">Metodo </w:t>
+      </w:r>
+      <w:r>
+        <w:t>obtener</w:t>
+      </w:r>
       <w:r>
         <w:rPr>
           <w:rFonts w:cs="Times New Roman"/>
@@ -6517,15 +5858,6 @@
         <w:t xml:space="preserve"> </w:t>
       </w:r>
       <w:r>
-        <w:t>obtener</w:t>
-      </w:r>
-      <w:r>
-        <w:rPr>
-          <w:rFonts w:cs="Times New Roman"/>
-        </w:rPr>
-        <w:t xml:space="preserve"> </w:t>
-      </w:r>
-      <w:r>
         <w:rPr>
           <w:rFonts w:cs="Times New Roman"/>
         </w:rPr>
@@ -6559,13 +5891,8 @@
         <w:ind w:left="1068" w:firstLine="708"/>
       </w:pPr>
       <w:r>
-        <w:t xml:space="preserve">Fin </w:t>
-      </w:r>
-      <w:proofErr w:type="spellStart"/>
-      <w:r>
-        <w:t>Metodo</w:t>
-      </w:r>
-      <w:proofErr w:type="spellEnd"/>
+        <w:t>Fin Metodo</w:t>
+      </w:r>
     </w:p>
     <w:p>
       <w:pPr>
@@ -6576,47 +5903,101 @@
         </w:numPr>
         <w:spacing w:after="0"/>
       </w:pPr>
-      <w:proofErr w:type="spellStart"/>
-      <w:r>
-        <w:rPr>
-          <w:rFonts w:cs="Times New Roman"/>
-        </w:rPr>
-        <w:t>Metodo</w:t>
-      </w:r>
-      <w:proofErr w:type="spellEnd"/>
-      <w:r>
-        <w:rPr>
-          <w:rFonts w:cs="Times New Roman"/>
-        </w:rPr>
+      <w:r>
+        <w:rPr>
+          <w:rFonts w:cs="Times New Roman"/>
+        </w:rPr>
+        <w:t xml:space="preserve">Metodo </w:t>
+      </w:r>
+      <w:r>
+        <w:t>ConstructorOficina (cadena</w:t>
+      </w:r>
+      <w:r>
+        <w:t xml:space="preserve"> nombre, </w:t>
+      </w:r>
+      <w:r>
+        <w:t>entero</w:t>
+      </w:r>
+      <w:r>
+        <w:t xml:space="preserve"> stock, </w:t>
+      </w:r>
+      <w:r>
+        <w:t>real</w:t>
+      </w:r>
+      <w:r>
+        <w:t xml:space="preserve"> precio, </w:t>
+      </w:r>
+      <w:r>
+        <w:t>cadena</w:t>
+      </w:r>
+      <w:r>
         <w:t xml:space="preserve"> </w:t>
       </w:r>
-      <w:proofErr w:type="spellStart"/>
-      <w:r>
-        <w:t>ConstructorOficina</w:t>
-      </w:r>
-      <w:proofErr w:type="spellEnd"/>
-      <w:r>
-        <w:t xml:space="preserve"> (cadena</w:t>
-      </w:r>
-      <w:r>
-        <w:t xml:space="preserve"> nombre, </w:t>
-      </w:r>
-      <w:r>
-        <w:t>entero</w:t>
-      </w:r>
-      <w:r>
-        <w:t xml:space="preserve"> stock, </w:t>
-      </w:r>
-      <w:r>
-        <w:t>real</w:t>
-      </w:r>
-      <w:r>
-        <w:t xml:space="preserve"> precio, </w:t>
-      </w:r>
-      <w:r>
-        <w:t>cadena</w:t>
-      </w:r>
-      <w:r>
+      <w:r>
+        <w:rPr>
+          <w:rFonts w:cs="Times New Roman"/>
+        </w:rPr>
+        <w:t>marca</w:t>
+      </w:r>
+      <w:r>
+        <w:t>)</w:t>
+      </w:r>
+    </w:p>
+    <w:p>
+      <w:pPr>
+        <w:pStyle w:val="Prrafodelista"/>
+        <w:spacing w:after="0"/>
+        <w:ind w:left="2124"/>
+        <w:rPr>
+          <w:lang w:val="en-US"/>
+        </w:rPr>
+      </w:pPr>
+      <w:r>
+        <w:rPr>
+          <w:lang w:val="en-US"/>
+        </w:rPr>
+        <w:t>this.nombre = nombre;</w:t>
+      </w:r>
+    </w:p>
+    <w:p>
+      <w:pPr>
+        <w:pStyle w:val="Prrafodelista"/>
+        <w:spacing w:after="0"/>
+        <w:ind w:left="2124"/>
+        <w:rPr>
+          <w:lang w:val="en-US"/>
+        </w:rPr>
+      </w:pPr>
+      <w:r>
+        <w:rPr>
+          <w:lang w:val="en-US"/>
+        </w:rPr>
+        <w:t>this.stock = stock;</w:t>
+      </w:r>
+    </w:p>
+    <w:p>
+      <w:pPr>
+        <w:pStyle w:val="Prrafodelista"/>
+        <w:spacing w:after="0"/>
+        <w:ind w:left="2124"/>
+      </w:pPr>
+      <w:r>
+        <w:t>this.precio = precio;</w:t>
+      </w:r>
+    </w:p>
+    <w:p>
+      <w:pPr>
+        <w:pStyle w:val="Prrafodelista"/>
+        <w:spacing w:after="0"/>
+        <w:ind w:left="2124"/>
+      </w:pPr>
+      <w:r>
+        <w:t>this.</w:t>
+      </w:r>
+      <w:r>
+        <w:rPr>
+          <w:rFonts w:cs="Times New Roman"/>
+        </w:rPr>
         <w:t xml:space="preserve"> </w:t>
       </w:r>
       <w:r>
@@ -6626,115 +6007,8 @@
         <w:t>marca</w:t>
       </w:r>
       <w:r>
-        <w:t>)</w:t>
-      </w:r>
-    </w:p>
-    <w:p>
-      <w:pPr>
-        <w:pStyle w:val="Prrafodelista"/>
-        <w:spacing w:after="0"/>
-        <w:ind w:left="2124"/>
-        <w:rPr>
-          <w:lang w:val="en-US"/>
-        </w:rPr>
-      </w:pPr>
-      <w:proofErr w:type="spellStart"/>
-      <w:r>
-        <w:rPr>
-          <w:lang w:val="en-US"/>
-        </w:rPr>
-        <w:t>this.nombre</w:t>
-      </w:r>
-      <w:proofErr w:type="spellEnd"/>
-      <w:r>
-        <w:rPr>
-          <w:lang w:val="en-US"/>
-        </w:rPr>
         <w:t xml:space="preserve"> = </w:t>
       </w:r>
-      <w:proofErr w:type="spellStart"/>
-      <w:r>
-        <w:rPr>
-          <w:lang w:val="en-US"/>
-        </w:rPr>
-        <w:t>nombre</w:t>
-      </w:r>
-      <w:proofErr w:type="spellEnd"/>
-      <w:r>
-        <w:rPr>
-          <w:lang w:val="en-US"/>
-        </w:rPr>
-        <w:t>;</w:t>
-      </w:r>
-    </w:p>
-    <w:p>
-      <w:pPr>
-        <w:pStyle w:val="Prrafodelista"/>
-        <w:spacing w:after="0"/>
-        <w:ind w:left="2124"/>
-        <w:rPr>
-          <w:lang w:val="en-US"/>
-        </w:rPr>
-      </w:pPr>
-      <w:proofErr w:type="spellStart"/>
-      <w:r>
-        <w:rPr>
-          <w:lang w:val="en-US"/>
-        </w:rPr>
-        <w:t>this.stock</w:t>
-      </w:r>
-      <w:proofErr w:type="spellEnd"/>
-      <w:r>
-        <w:rPr>
-          <w:lang w:val="en-US"/>
-        </w:rPr>
-        <w:t xml:space="preserve"> = stock;</w:t>
-      </w:r>
-    </w:p>
-    <w:p>
-      <w:pPr>
-        <w:pStyle w:val="Prrafodelista"/>
-        <w:spacing w:after="0"/>
-        <w:ind w:left="2124"/>
-      </w:pPr>
-      <w:proofErr w:type="spellStart"/>
-      <w:r>
-        <w:t>this.precio</w:t>
-      </w:r>
-      <w:proofErr w:type="spellEnd"/>
-      <w:r>
-        <w:t xml:space="preserve"> = precio;</w:t>
-      </w:r>
-    </w:p>
-    <w:p>
-      <w:pPr>
-        <w:pStyle w:val="Prrafodelista"/>
-        <w:spacing w:after="0"/>
-        <w:ind w:left="2124"/>
-      </w:pPr>
-      <w:proofErr w:type="spellStart"/>
-      <w:r>
-        <w:t>this</w:t>
-      </w:r>
-      <w:proofErr w:type="spellEnd"/>
-      <w:r>
-        <w:t>.</w:t>
-      </w:r>
-      <w:r>
-        <w:rPr>
-          <w:rFonts w:cs="Times New Roman"/>
-        </w:rPr>
-        <w:t xml:space="preserve"> </w:t>
-      </w:r>
-      <w:r>
-        <w:rPr>
-          <w:rFonts w:cs="Times New Roman"/>
-        </w:rPr>
-        <w:t>marca</w:t>
-      </w:r>
-      <w:r>
-        <w:t xml:space="preserve"> = </w:t>
-      </w:r>
       <w:r>
         <w:rPr>
           <w:rFonts w:cs="Times New Roman"/>
@@ -6748,13 +6022,8 @@
         <w:ind w:left="1416"/>
       </w:pPr>
       <w:r>
-        <w:t xml:space="preserve">      Fin </w:t>
-      </w:r>
-      <w:proofErr w:type="spellStart"/>
-      <w:r>
-        <w:t>Metodo</w:t>
-      </w:r>
-      <w:proofErr w:type="spellEnd"/>
+        <w:t xml:space="preserve">      Fin Metodo</w:t>
+      </w:r>
       <w:r>
         <w:rPr>
           <w:rFonts w:cs="Times New Roman"/>
@@ -6870,14 +6139,15 @@
         </w:numPr>
         <w:spacing w:after="0"/>
       </w:pPr>
-      <w:proofErr w:type="spellStart"/>
-      <w:r>
-        <w:rPr>
-          <w:rFonts w:cs="Times New Roman"/>
-        </w:rPr>
-        <w:t>Metodo</w:t>
-      </w:r>
-      <w:proofErr w:type="spellEnd"/>
+      <w:r>
+        <w:rPr>
+          <w:rFonts w:cs="Times New Roman"/>
+        </w:rPr>
+        <w:t xml:space="preserve">Metodo </w:t>
+      </w:r>
+      <w:r>
+        <w:t>establecer</w:t>
+      </w:r>
       <w:r>
         <w:rPr>
           <w:rFonts w:cs="Times New Roman"/>
@@ -6885,15 +6155,6 @@
         <w:t xml:space="preserve"> </w:t>
       </w:r>
       <w:r>
-        <w:t>establecer</w:t>
-      </w:r>
-      <w:r>
-        <w:rPr>
-          <w:rFonts w:cs="Times New Roman"/>
-        </w:rPr>
-        <w:t xml:space="preserve"> </w:t>
-      </w:r>
-      <w:r>
         <w:rPr>
           <w:rFonts w:cs="Times New Roman"/>
         </w:rPr>
@@ -6948,13 +6209,8 @@
         <w:ind w:left="1068" w:firstLine="708"/>
       </w:pPr>
       <w:r>
-        <w:t xml:space="preserve">Fin </w:t>
-      </w:r>
-      <w:proofErr w:type="spellStart"/>
-      <w:r>
-        <w:t>Metodo</w:t>
-      </w:r>
-      <w:proofErr w:type="spellEnd"/>
+        <w:t>Fin Metodo</w:t>
+      </w:r>
     </w:p>
     <w:p>
       <w:pPr>
@@ -6965,14 +6221,15 @@
         </w:numPr>
         <w:spacing w:after="0"/>
       </w:pPr>
-      <w:proofErr w:type="spellStart"/>
-      <w:r>
-        <w:rPr>
-          <w:rFonts w:cs="Times New Roman"/>
-        </w:rPr>
-        <w:t>Metodo</w:t>
-      </w:r>
-      <w:proofErr w:type="spellEnd"/>
+      <w:r>
+        <w:rPr>
+          <w:rFonts w:cs="Times New Roman"/>
+        </w:rPr>
+        <w:t xml:space="preserve">Metodo </w:t>
+      </w:r>
+      <w:r>
+        <w:t>obtener</w:t>
+      </w:r>
       <w:r>
         <w:rPr>
           <w:rFonts w:cs="Times New Roman"/>
@@ -6980,15 +6237,6 @@
         <w:t xml:space="preserve"> </w:t>
       </w:r>
       <w:r>
-        <w:t>obtener</w:t>
-      </w:r>
-      <w:r>
-        <w:rPr>
-          <w:rFonts w:cs="Times New Roman"/>
-        </w:rPr>
-        <w:t xml:space="preserve"> </w:t>
-      </w:r>
-      <w:r>
         <w:rPr>
           <w:rFonts w:cs="Times New Roman"/>
         </w:rPr>
@@ -7022,13 +6270,8 @@
         <w:ind w:left="1068" w:firstLine="708"/>
       </w:pPr>
       <w:r>
-        <w:t xml:space="preserve">Fin </w:t>
-      </w:r>
-      <w:proofErr w:type="spellStart"/>
-      <w:r>
-        <w:t>Metodo</w:t>
-      </w:r>
-      <w:proofErr w:type="spellEnd"/>
+        <w:t>Fin Metodo</w:t>
+      </w:r>
     </w:p>
     <w:p>
       <w:pPr>
@@ -7039,27 +6282,14 @@
         </w:numPr>
         <w:spacing w:after="0"/>
       </w:pPr>
-      <w:proofErr w:type="spellStart"/>
-      <w:r>
-        <w:rPr>
-          <w:rFonts w:cs="Times New Roman"/>
-        </w:rPr>
-        <w:t>Metodo</w:t>
-      </w:r>
-      <w:proofErr w:type="spellEnd"/>
-      <w:r>
-        <w:rPr>
-          <w:rFonts w:cs="Times New Roman"/>
-        </w:rPr>
-        <w:t xml:space="preserve">  </w:t>
-      </w:r>
-      <w:proofErr w:type="spellStart"/>
-      <w:r>
-        <w:t>ConstructorIndustrial</w:t>
-      </w:r>
-      <w:proofErr w:type="spellEnd"/>
-      <w:r>
-        <w:t>(cadena</w:t>
+      <w:r>
+        <w:rPr>
+          <w:rFonts w:cs="Times New Roman"/>
+        </w:rPr>
+        <w:t xml:space="preserve">Metodo  </w:t>
+      </w:r>
+      <w:r>
+        <w:t>ConstructorIndustrial(cadena</w:t>
       </w:r>
       <w:r>
         <w:t xml:space="preserve"> nombre, </w:t>
@@ -7098,100 +6328,63 @@
           <w:lang w:val="en-US"/>
         </w:rPr>
       </w:pPr>
-      <w:proofErr w:type="spellStart"/>
       <w:r>
         <w:rPr>
           <w:lang w:val="en-US"/>
         </w:rPr>
-        <w:t>this.nombre</w:t>
-      </w:r>
-      <w:proofErr w:type="spellEnd"/>
-      <w:r>
+        <w:t>this.nombre = nombre;</w:t>
+      </w:r>
+    </w:p>
+    <w:p>
+      <w:pPr>
+        <w:pStyle w:val="Prrafodelista"/>
+        <w:spacing w:after="0"/>
+        <w:ind w:left="2124"/>
         <w:rPr>
           <w:lang w:val="en-US"/>
         </w:rPr>
+      </w:pPr>
+      <w:r>
+        <w:rPr>
+          <w:lang w:val="en-US"/>
+        </w:rPr>
+        <w:t>this.stock = stock;</w:t>
+      </w:r>
+    </w:p>
+    <w:p>
+      <w:pPr>
+        <w:pStyle w:val="Prrafodelista"/>
+        <w:spacing w:after="0"/>
+        <w:ind w:left="2124"/>
+      </w:pPr>
+      <w:r>
+        <w:t>this.precio = precio;</w:t>
+      </w:r>
+    </w:p>
+    <w:p>
+      <w:pPr>
+        <w:pStyle w:val="Prrafodelista"/>
+        <w:spacing w:after="0"/>
+        <w:ind w:left="2124"/>
+      </w:pPr>
+      <w:r>
+        <w:t>this.</w:t>
+      </w:r>
+      <w:r>
+        <w:rPr>
+          <w:rFonts w:cs="Times New Roman"/>
+        </w:rPr>
+        <w:t>tipo</w:t>
+      </w:r>
+      <w:r>
         <w:t xml:space="preserve"> = </w:t>
       </w:r>
-      <w:proofErr w:type="spellStart"/>
-      <w:r>
-        <w:rPr>
-          <w:lang w:val="en-US"/>
-        </w:rPr>
-        <w:t>nombre</w:t>
-      </w:r>
-      <w:proofErr w:type="spellEnd"/>
-      <w:r>
-        <w:rPr>
-          <w:lang w:val="en-US"/>
-        </w:rPr>
-        <w:t>;</w:t>
-      </w:r>
-    </w:p>
-    <w:p>
-      <w:pPr>
-        <w:pStyle w:val="Prrafodelista"/>
-        <w:spacing w:after="0"/>
-        <w:ind w:left="2124"/>
-        <w:rPr>
-          <w:lang w:val="en-US"/>
-        </w:rPr>
-      </w:pPr>
-      <w:proofErr w:type="spellStart"/>
-      <w:r>
-        <w:rPr>
-          <w:lang w:val="en-US"/>
-        </w:rPr>
-        <w:t>this.stock</w:t>
-      </w:r>
-      <w:proofErr w:type="spellEnd"/>
-      <w:r>
-        <w:rPr>
-          <w:lang w:val="en-US"/>
-        </w:rPr>
-        <w:t xml:space="preserve"> = stock;</w:t>
-      </w:r>
-    </w:p>
-    <w:p>
-      <w:pPr>
-        <w:pStyle w:val="Prrafodelista"/>
-        <w:spacing w:after="0"/>
-        <w:ind w:left="2124"/>
-      </w:pPr>
-      <w:proofErr w:type="spellStart"/>
-      <w:r>
-        <w:t>this.precio</w:t>
-      </w:r>
-      <w:proofErr w:type="spellEnd"/>
-      <w:r>
-        <w:t xml:space="preserve"> = precio;</w:t>
-      </w:r>
-    </w:p>
-    <w:p>
-      <w:pPr>
-        <w:pStyle w:val="Prrafodelista"/>
-        <w:spacing w:after="0"/>
-        <w:ind w:left="2124"/>
-      </w:pPr>
-      <w:proofErr w:type="spellStart"/>
-      <w:r>
-        <w:t>this.</w:t>
-      </w:r>
       <w:r>
         <w:rPr>
           <w:rFonts w:cs="Times New Roman"/>
         </w:rPr>
         <w:t>tipo</w:t>
       </w:r>
-      <w:proofErr w:type="spellEnd"/>
-      <w:r>
-        <w:t xml:space="preserve"> = </w:t>
-      </w:r>
-      <w:r>
-        <w:rPr>
-          <w:rFonts w:cs="Times New Roman"/>
-        </w:rPr>
-        <w:t>tipo</w:t>
-      </w:r>
       <w:r>
         <w:t>1;</w:t>
       </w:r>
@@ -7202,13 +6395,8 @@
         <w:ind w:left="1416"/>
       </w:pPr>
       <w:r>
-        <w:t xml:space="preserve">      Fin </w:t>
-      </w:r>
-      <w:proofErr w:type="spellStart"/>
-      <w:r>
-        <w:t>Metodo</w:t>
-      </w:r>
-      <w:proofErr w:type="spellEnd"/>
+        <w:t xml:space="preserve">      Fin Metodo</w:t>
+      </w:r>
       <w:r>
         <w:rPr>
           <w:rFonts w:cs="Times New Roman"/>
@@ -7223,8 +6411,573 @@
     <w:p>
       <w:pPr>
         <w:spacing w:after="0"/>
+        <w:ind w:left="708" w:firstLine="708"/>
+        <w:rPr>
+          <w:rFonts w:cs="Times New Roman"/>
+          <w:b/>
+          <w:bCs/>
+        </w:rPr>
+      </w:pPr>
+      <w:r>
+        <w:rPr>
+          <w:rFonts w:cs="Times New Roman"/>
+          <w:b/>
+          <w:bCs/>
+        </w:rPr>
+        <w:t xml:space="preserve">Clase </w:t>
+      </w:r>
+      <w:r>
+        <w:rPr>
+          <w:rFonts w:cs="Times New Roman"/>
+          <w:b/>
+          <w:bCs/>
+        </w:rPr>
+        <w:t>Comprado</w:t>
+      </w:r>
+      <w:r>
+        <w:rPr>
+          <w:rFonts w:cs="Times New Roman"/>
+          <w:b/>
+          <w:bCs/>
+        </w:rPr>
+        <w:t xml:space="preserve"> extensión de Producto;</w:t>
+      </w:r>
+    </w:p>
+    <w:p>
+      <w:pPr>
+        <w:pStyle w:val="Prrafodelista"/>
+        <w:numPr>
+          <w:ilvl w:val="0"/>
+          <w:numId w:val="4"/>
+        </w:numPr>
+        <w:spacing w:after="0"/>
+        <w:rPr>
+          <w:rFonts w:cs="Times New Roman"/>
+        </w:rPr>
+      </w:pPr>
+      <w:r>
+        <w:rPr>
+          <w:rFonts w:cs="Times New Roman"/>
+        </w:rPr>
+        <w:t xml:space="preserve">Variables: </w:t>
+      </w:r>
+      <w:r>
+        <w:rPr>
+          <w:rFonts w:cs="Times New Roman"/>
+        </w:rPr>
+        <w:tab/>
+      </w:r>
+      <w:r>
+        <w:rPr>
+          <w:rFonts w:cs="Times New Roman"/>
+        </w:rPr>
+        <w:t>tipo</w:t>
+      </w:r>
+      <w:r>
+        <w:rPr>
+          <w:rFonts w:cs="Times New Roman"/>
+        </w:rPr>
+        <w:t>, detalle</w:t>
+      </w:r>
+      <w:r>
+        <w:rPr>
+          <w:rFonts w:cs="Times New Roman"/>
+        </w:rPr>
+        <w:t>: cadena</w:t>
+      </w:r>
+    </w:p>
+    <w:p>
+      <w:pPr>
+        <w:pStyle w:val="Prrafodelista"/>
+        <w:numPr>
+          <w:ilvl w:val="0"/>
+          <w:numId w:val="4"/>
+        </w:numPr>
+        <w:spacing w:after="0"/>
+      </w:pPr>
+      <w:r>
+        <w:rPr>
+          <w:rFonts w:cs="Times New Roman"/>
+        </w:rPr>
+        <w:t xml:space="preserve">Metodo </w:t>
+      </w:r>
+      <w:r>
+        <w:t>establecer</w:t>
+      </w:r>
+      <w:r>
+        <w:rPr>
+          <w:rFonts w:cs="Times New Roman"/>
+        </w:rPr>
+        <w:t xml:space="preserve"> </w:t>
+      </w:r>
+      <w:r>
+        <w:rPr>
+          <w:rFonts w:cs="Times New Roman"/>
+        </w:rPr>
+        <w:t>tipo</w:t>
+      </w:r>
+      <w:r>
+        <w:t xml:space="preserve"> (</w:t>
+      </w:r>
+      <w:r>
+        <w:rPr>
+          <w:rFonts w:cs="Times New Roman"/>
+        </w:rPr>
+        <w:t>tipo1</w:t>
+      </w:r>
+      <w:r>
+        <w:rPr>
+          <w:rFonts w:cs="Times New Roman"/>
+        </w:rPr>
+        <w:t>: cadena</w:t>
+      </w:r>
+      <w:r>
+        <w:t>):</w:t>
+      </w:r>
+    </w:p>
+    <w:p>
+      <w:pPr>
+        <w:spacing w:after="0"/>
+        <w:ind w:left="1416" w:firstLine="708"/>
+      </w:pPr>
+      <w:r>
+        <w:rPr>
+          <w:rFonts w:cs="Times New Roman"/>
+        </w:rPr>
+        <w:t>tipo</w:t>
+      </w:r>
+      <w:r>
+        <w:t xml:space="preserve"> = </w:t>
+      </w:r>
+      <w:r>
+        <w:rPr>
+          <w:rFonts w:cs="Times New Roman"/>
+        </w:rPr>
+        <w:t>tipo1</w:t>
+      </w:r>
+      <w:r>
+        <w:t>;</w:t>
+      </w:r>
+    </w:p>
+    <w:p>
+      <w:pPr>
+        <w:spacing w:after="0"/>
+        <w:ind w:left="1068" w:firstLine="708"/>
+      </w:pPr>
+      <w:r>
+        <w:t>Fin Metodo</w:t>
+      </w:r>
+    </w:p>
+    <w:p>
+      <w:pPr>
+        <w:pStyle w:val="Prrafodelista"/>
+        <w:numPr>
+          <w:ilvl w:val="0"/>
+          <w:numId w:val="4"/>
+        </w:numPr>
+        <w:spacing w:after="0"/>
+      </w:pPr>
+      <w:r>
+        <w:rPr>
+          <w:rFonts w:cs="Times New Roman"/>
+        </w:rPr>
+        <w:t xml:space="preserve">Metodo </w:t>
+      </w:r>
+      <w:r>
+        <w:t>obtener</w:t>
+      </w:r>
+      <w:r>
+        <w:rPr>
+          <w:rFonts w:cs="Times New Roman"/>
+        </w:rPr>
+        <w:t xml:space="preserve"> </w:t>
+      </w:r>
+      <w:r>
+        <w:rPr>
+          <w:rFonts w:cs="Times New Roman"/>
+        </w:rPr>
+        <w:t>tipo</w:t>
+      </w:r>
+      <w:r>
+        <w:t xml:space="preserve"> (): cadena</w:t>
+      </w:r>
+    </w:p>
+    <w:p>
+      <w:pPr>
+        <w:spacing w:after="0"/>
+        <w:ind w:left="1416" w:firstLine="708"/>
+      </w:pPr>
+      <w:r>
+        <w:t xml:space="preserve">retornar </w:t>
+      </w:r>
+      <w:r>
+        <w:rPr>
+          <w:rFonts w:cs="Times New Roman"/>
+        </w:rPr>
+        <w:t>tipo</w:t>
+      </w:r>
+      <w:r>
+        <w:t>;</w:t>
+      </w:r>
+    </w:p>
+    <w:p>
+      <w:pPr>
+        <w:spacing w:after="0"/>
+        <w:ind w:left="1068" w:firstLine="708"/>
+      </w:pPr>
+      <w:r>
+        <w:t>Fin Metodo</w:t>
+      </w:r>
+    </w:p>
+    <w:p>
+      <w:pPr>
+        <w:pStyle w:val="Prrafodelista"/>
+        <w:spacing w:after="0"/>
+        <w:ind w:left="1776"/>
+        <w:rPr>
+          <w:rFonts w:cs="Times New Roman"/>
+        </w:rPr>
+      </w:pPr>
+    </w:p>
+    <w:p>
+      <w:pPr>
+        <w:pStyle w:val="Prrafodelista"/>
+        <w:numPr>
+          <w:ilvl w:val="0"/>
+          <w:numId w:val="4"/>
+        </w:numPr>
+        <w:spacing w:after="0"/>
+      </w:pPr>
+      <w:r>
+        <w:rPr>
+          <w:rFonts w:cs="Times New Roman"/>
+        </w:rPr>
+        <w:t xml:space="preserve">Metodo </w:t>
+      </w:r>
+      <w:r>
+        <w:t>establecer</w:t>
+      </w:r>
+      <w:r>
+        <w:rPr>
+          <w:rFonts w:cs="Times New Roman"/>
+        </w:rPr>
+        <w:t xml:space="preserve"> </w:t>
+      </w:r>
+      <w:r>
+        <w:rPr>
+          <w:rFonts w:cs="Times New Roman"/>
+        </w:rPr>
+        <w:t>detalle</w:t>
+      </w:r>
+      <w:r>
+        <w:t xml:space="preserve"> </w:t>
+      </w:r>
+      <w:r>
+        <w:t>(</w:t>
+      </w:r>
+      <w:r>
+        <w:rPr>
+          <w:rFonts w:cs="Times New Roman"/>
+        </w:rPr>
+        <w:t>detalle</w:t>
+      </w:r>
+      <w:r>
+        <w:rPr>
+          <w:rFonts w:cs="Times New Roman"/>
+        </w:rPr>
+        <w:t>1</w:t>
+      </w:r>
+      <w:r>
+        <w:rPr>
+          <w:rFonts w:cs="Times New Roman"/>
+        </w:rPr>
+        <w:t>: cadena</w:t>
+      </w:r>
+      <w:r>
+        <w:t>):</w:t>
+      </w:r>
+    </w:p>
+    <w:p>
+      <w:pPr>
+        <w:spacing w:after="0"/>
+        <w:ind w:left="1416" w:firstLine="708"/>
+      </w:pPr>
+      <w:r>
+        <w:rPr>
+          <w:rFonts w:cs="Times New Roman"/>
+        </w:rPr>
+        <w:t>detalle</w:t>
+      </w:r>
+      <w:r>
+        <w:t xml:space="preserve"> </w:t>
+      </w:r>
+      <w:r>
+        <w:t xml:space="preserve">= </w:t>
+      </w:r>
+      <w:r>
+        <w:rPr>
+          <w:rFonts w:cs="Times New Roman"/>
+        </w:rPr>
+        <w:t>detalle</w:t>
+      </w:r>
+      <w:r>
+        <w:rPr>
+          <w:rFonts w:cs="Times New Roman"/>
+        </w:rPr>
+        <w:t>1</w:t>
+      </w:r>
+      <w:r>
+        <w:t>;</w:t>
+      </w:r>
+    </w:p>
+    <w:p>
+      <w:pPr>
+        <w:spacing w:after="0"/>
+        <w:ind w:left="1068" w:firstLine="708"/>
+      </w:pPr>
+      <w:r>
+        <w:t>Fin Metodo</w:t>
+      </w:r>
+    </w:p>
+    <w:p>
+      <w:pPr>
+        <w:pStyle w:val="Prrafodelista"/>
+        <w:numPr>
+          <w:ilvl w:val="0"/>
+          <w:numId w:val="4"/>
+        </w:numPr>
+        <w:spacing w:after="0"/>
+      </w:pPr>
+      <w:r>
+        <w:rPr>
+          <w:rFonts w:cs="Times New Roman"/>
+        </w:rPr>
+        <w:t xml:space="preserve">Metodo </w:t>
+      </w:r>
+      <w:r>
+        <w:t>obtener</w:t>
+      </w:r>
+      <w:r>
+        <w:rPr>
+          <w:rFonts w:cs="Times New Roman"/>
+        </w:rPr>
+        <w:t xml:space="preserve"> </w:t>
+      </w:r>
+      <w:r>
+        <w:rPr>
+          <w:rFonts w:cs="Times New Roman"/>
+        </w:rPr>
+        <w:t>detalle</w:t>
+      </w:r>
+      <w:r>
+        <w:t xml:space="preserve"> </w:t>
+      </w:r>
+      <w:r>
+        <w:t>(): cadena</w:t>
+      </w:r>
+    </w:p>
+    <w:p>
+      <w:pPr>
+        <w:spacing w:after="0"/>
+        <w:ind w:left="1416" w:firstLine="708"/>
+      </w:pPr>
+      <w:r>
+        <w:t xml:space="preserve">retornar </w:t>
+      </w:r>
+      <w:r>
+        <w:rPr>
+          <w:rFonts w:cs="Times New Roman"/>
+        </w:rPr>
+        <w:t>detalle</w:t>
+      </w:r>
+      <w:bookmarkStart w:id="0" w:name="_GoBack"/>
+      <w:bookmarkEnd w:id="0"/>
+      <w:r>
+        <w:t>;</w:t>
+      </w:r>
+    </w:p>
+    <w:p>
+      <w:pPr>
+        <w:spacing w:after="0"/>
+        <w:ind w:left="1068" w:firstLine="708"/>
+      </w:pPr>
+      <w:r>
+        <w:t>Fin Metodo</w:t>
+      </w:r>
+    </w:p>
+    <w:p>
+      <w:pPr>
+        <w:spacing w:after="0"/>
+        <w:ind w:left="1068" w:firstLine="708"/>
+      </w:pPr>
+    </w:p>
+    <w:p>
+      <w:pPr>
+        <w:pStyle w:val="Prrafodelista"/>
+        <w:numPr>
+          <w:ilvl w:val="0"/>
+          <w:numId w:val="4"/>
+        </w:numPr>
+        <w:spacing w:after="0"/>
+      </w:pPr>
+      <w:r>
+        <w:rPr>
+          <w:rFonts w:cs="Times New Roman"/>
+        </w:rPr>
+        <w:t xml:space="preserve">Metodo  </w:t>
+      </w:r>
+      <w:r>
+        <w:t>Constructor</w:t>
+      </w:r>
+      <w:r>
+        <w:t>Comprado</w:t>
+      </w:r>
+      <w:r>
+        <w:t>(</w:t>
+      </w:r>
+      <w:r>
+        <w:t xml:space="preserve">cadena tipo, </w:t>
+      </w:r>
+      <w:r>
+        <w:t>cadena</w:t>
+      </w:r>
+      <w:r>
+        <w:t xml:space="preserve"> nombre, </w:t>
+      </w:r>
+      <w:r>
+        <w:t>entero</w:t>
+      </w:r>
+      <w:r>
+        <w:t xml:space="preserve"> stock, </w:t>
+      </w:r>
+      <w:r>
+        <w:t>real</w:t>
+      </w:r>
+      <w:r>
+        <w:t xml:space="preserve"> precio, </w:t>
+      </w:r>
+      <w:r>
+        <w:t xml:space="preserve">cadena </w:t>
+      </w:r>
+      <w:r>
+        <w:rPr>
+          <w:rFonts w:cs="Times New Roman"/>
+        </w:rPr>
+        <w:t>tipo</w:t>
+      </w:r>
+      <w:r>
+        <w:t>)</w:t>
+      </w:r>
+    </w:p>
+    <w:p>
+      <w:pPr>
+        <w:pStyle w:val="Prrafodelista"/>
+        <w:spacing w:after="0"/>
+        <w:ind w:left="2124"/>
+      </w:pPr>
+      <w:r>
+        <w:t>this.</w:t>
+      </w:r>
+      <w:r>
+        <w:t>tipo</w:t>
+      </w:r>
+      <w:r>
+        <w:t xml:space="preserve"> = </w:t>
+      </w:r>
+      <w:r>
+        <w:t>tipo</w:t>
+      </w:r>
+      <w:r>
+        <w:t>1</w:t>
+      </w:r>
+      <w:r>
+        <w:t>;</w:t>
+      </w:r>
+    </w:p>
+    <w:p>
+      <w:pPr>
+        <w:pStyle w:val="Prrafodelista"/>
+        <w:spacing w:after="0"/>
+        <w:ind w:left="2124"/>
+      </w:pPr>
+      <w:r>
+        <w:t>this.nombre = nombre;</w:t>
+      </w:r>
+    </w:p>
+    <w:p>
+      <w:pPr>
+        <w:pStyle w:val="Prrafodelista"/>
+        <w:spacing w:after="0"/>
+        <w:ind w:left="2124"/>
+        <w:rPr>
+          <w:lang w:val="en-US"/>
+        </w:rPr>
+      </w:pPr>
+      <w:r>
+        <w:rPr>
+          <w:lang w:val="en-US"/>
+        </w:rPr>
+        <w:t>this.</w:t>
+      </w:r>
+      <w:r>
+        <w:rPr>
+          <w:lang w:val="en-US"/>
+        </w:rPr>
+        <w:t>detalle</w:t>
+      </w:r>
+      <w:r>
+        <w:rPr>
+          <w:lang w:val="en-US"/>
+        </w:rPr>
+        <w:t xml:space="preserve"> =</w:t>
+      </w:r>
+      <w:r>
+        <w:rPr>
+          <w:lang w:val="en-US"/>
+        </w:rPr>
+        <w:t>detalle1</w:t>
+      </w:r>
+      <w:r>
+        <w:rPr>
+          <w:lang w:val="en-US"/>
+        </w:rPr>
+        <w:t>;</w:t>
+      </w:r>
+    </w:p>
+    <w:p>
+      <w:pPr>
+        <w:pStyle w:val="Prrafodelista"/>
+        <w:spacing w:after="0"/>
+        <w:ind w:left="2124"/>
+        <w:rPr>
+          <w:lang w:val="en-US"/>
+        </w:rPr>
+      </w:pPr>
+      <w:r>
+        <w:rPr>
+          <w:lang w:val="en-US"/>
+        </w:rPr>
+        <w:t>this.stock = stock;</w:t>
+      </w:r>
+    </w:p>
+    <w:p>
+      <w:pPr>
+        <w:pStyle w:val="Prrafodelista"/>
+        <w:spacing w:after="0"/>
+        <w:ind w:left="2124"/>
+      </w:pPr>
+      <w:r>
+        <w:t>this.precio = precio;</w:t>
+      </w:r>
+    </w:p>
+    <w:p>
+      <w:pPr>
+        <w:spacing w:after="0"/>
         <w:ind w:left="1416"/>
       </w:pPr>
+      <w:r>
+        <w:t xml:space="preserve">      Fin Metodo</w:t>
+      </w:r>
       <w:r>
         <w:rPr>
           <w:rFonts w:cs="Times New Roman"/>
@@ -7238,21 +6991,37 @@
     </w:p>
     <w:p>
       <w:pPr>
-        <w:jc w:val="center"/>
-        <w:rPr>
+        <w:spacing w:after="0"/>
+        <w:ind w:left="1416"/>
+      </w:pPr>
+      <w:r>
+        <w:rPr>
+          <w:rFonts w:cs="Times New Roman"/>
           <w:b/>
           <w:bCs/>
           <w:sz w:val="24"/>
           <w:szCs w:val="24"/>
         </w:rPr>
-      </w:pPr>
-      <w:r>
+        <w:tab/>
+      </w:r>
+    </w:p>
+    <w:p>
+      <w:pPr>
+        <w:jc w:val="center"/>
         <w:rPr>
           <w:b/>
           <w:bCs/>
           <w:sz w:val="24"/>
           <w:szCs w:val="24"/>
         </w:rPr>
+      </w:pPr>
+      <w:r>
+        <w:rPr>
+          <w:b/>
+          <w:bCs/>
+          <w:sz w:val="24"/>
+          <w:szCs w:val="24"/>
+        </w:rPr>
         <w:t>Informe del proyecto</w:t>
       </w:r>
     </w:p>
@@ -7267,19 +7036,15 @@
         <w:t xml:space="preserve"> con la creación de </w:t>
       </w:r>
       <w:r>
-        <w:t>2 paquetes. El primero llamado “</w:t>
-      </w:r>
-      <w:proofErr w:type="spellStart"/>
-      <w:r>
-        <w:t>proyectopoo</w:t>
-      </w:r>
-      <w:proofErr w:type="spellEnd"/>
-      <w:r>
-        <w:t>”. El mismo contiene las siguientes clases:</w:t>
-      </w:r>
-    </w:p>
-    <w:p>
-      <w:r>
+        <w:t>2 paquetes. El primero llamado “proyectopoo”. El mismo contiene las siguientes clases:</w:t>
+      </w:r>
+    </w:p>
+    <w:p>
+      <w:r>
+        <w:rPr>
+          <w:noProof/>
+        </w:rPr>
+        <w:lastRenderedPageBreak/>
         <w:drawing>
           <wp:inline distT="0" distB="0" distL="0" distR="0" wp14:anchorId="2A4391DB" wp14:editId="047A8B1E">
             <wp:extent cx="2019582" cy="2372056"/>
@@ -7320,13 +7085,7 @@
     <w:p/>
     <w:p>
       <w:r>
-        <w:t xml:space="preserve">Existen </w:t>
-      </w:r>
-      <w:r>
-        <w:t>4 objetos destinados a guardar datos</w:t>
-      </w:r>
-      <w:r>
-        <w:t xml:space="preserve"> </w:t>
+        <w:t xml:space="preserve">Existen 4 objetos destinados a guardar datos </w:t>
       </w:r>
       <w:r>
         <w:t>Objetos: Comestible, Utensilio, Oficina, Industrial.</w:t>
@@ -7360,33 +7119,19 @@
         <w:t>último</w:t>
       </w:r>
       <w:r>
-        <w:t xml:space="preserve"> existe un </w:t>
-      </w:r>
-      <w:proofErr w:type="spellStart"/>
-      <w:r>
-        <w:t>Jframe</w:t>
-      </w:r>
-      <w:proofErr w:type="spellEnd"/>
-      <w:r>
-        <w:t xml:space="preserve"> llamado ProgramaV17, el mismo que ejecutara todo el código.</w:t>
-      </w:r>
-    </w:p>
-    <w:p>
-      <w:r>
-        <w:t xml:space="preserve">El </w:t>
-      </w:r>
-      <w:proofErr w:type="spellStart"/>
-      <w:r>
-        <w:t>Jframe</w:t>
-      </w:r>
-      <w:proofErr w:type="spellEnd"/>
-      <w:r>
-        <w:t xml:space="preserve"> funciona de la siguiente forma:</w:t>
-      </w:r>
-    </w:p>
-    <w:p>
-      <w:r>
-        <w:lastRenderedPageBreak/>
+        <w:t xml:space="preserve"> existe un Jframe llamado ProgramaV17, el mismo que ejecutara todo el código.</w:t>
+      </w:r>
+    </w:p>
+    <w:p>
+      <w:r>
+        <w:t>El Jframe funciona de la siguiente forma:</w:t>
+      </w:r>
+    </w:p>
+    <w:p>
+      <w:r>
+        <w:rPr>
+          <w:noProof/>
+        </w:rPr>
         <w:drawing>
           <wp:inline distT="0" distB="0" distL="0" distR="0" wp14:anchorId="384AEDE0" wp14:editId="5E2B419B">
             <wp:extent cx="2305372" cy="1667108"/>
@@ -7429,42 +7174,19 @@
         <w:t xml:space="preserve">1. </w:t>
       </w:r>
       <w:r>
-        <w:t xml:space="preserve">base: </w:t>
-      </w:r>
-      <w:proofErr w:type="spellStart"/>
-      <w:r>
-        <w:t>JPanel</w:t>
-      </w:r>
-      <w:proofErr w:type="spellEnd"/>
-      <w:r>
-        <w:t xml:space="preserve"> que contiene toda la información del programa y como se indica es una base para el mismo.</w:t>
+        <w:t>base: JPanel que contiene toda la información del programa y como se indica es una base para el mismo.</w:t>
       </w:r>
     </w:p>
     <w:p>
       <w:r>
         <w:t xml:space="preserve">2. </w:t>
       </w:r>
-      <w:proofErr w:type="spellStart"/>
-      <w:r>
-        <w:t>titulo</w:t>
-      </w:r>
-      <w:proofErr w:type="spellEnd"/>
-      <w:r>
-        <w:t xml:space="preserve">: </w:t>
-      </w:r>
-      <w:proofErr w:type="spellStart"/>
-      <w:r>
-        <w:t>Jlabel</w:t>
-      </w:r>
-      <w:proofErr w:type="spellEnd"/>
-      <w:r>
-        <w:t xml:space="preserve"> que muestra el </w:t>
+      <w:r>
+        <w:t xml:space="preserve">titulo: Jlabel que muestra el </w:t>
       </w:r>
       <w:r>
         <w:t>título</w:t>
       </w:r>
-      <w:bookmarkStart w:id="0" w:name="_GoBack"/>
-      <w:bookmarkEnd w:id="0"/>
       <w:r>
         <w:t xml:space="preserve"> del programa</w:t>
       </w:r>
@@ -7473,37 +7195,8 @@
       <w:r>
         <w:t xml:space="preserve">3. </w:t>
       </w:r>
-      <w:proofErr w:type="spellStart"/>
-      <w:r>
-        <w:t>menuX</w:t>
-      </w:r>
-      <w:proofErr w:type="spellEnd"/>
-      <w:r>
-        <w:t xml:space="preserve">: </w:t>
-      </w:r>
-      <w:proofErr w:type="spellStart"/>
-      <w:r>
-        <w:t>Jpanels</w:t>
-      </w:r>
-      <w:proofErr w:type="spellEnd"/>
-      <w:r>
-        <w:t xml:space="preserve"> que contienen diferentes </w:t>
-      </w:r>
-      <w:proofErr w:type="spellStart"/>
-      <w:r>
-        <w:t>JLabel</w:t>
-      </w:r>
-      <w:proofErr w:type="spellEnd"/>
-      <w:r>
-        <w:t xml:space="preserve">, </w:t>
-      </w:r>
-      <w:proofErr w:type="spellStart"/>
-      <w:r>
-        <w:t>JPanel</w:t>
-      </w:r>
-      <w:proofErr w:type="spellEnd"/>
-      <w:r>
-        <w:t xml:space="preserve"> entre otros, para el funcionamiento del programa</w:t>
+      <w:r>
+        <w:t>menuX: Jpanels que contienen diferentes JLabel, JPanel entre otros, para el funcionamiento del programa</w:t>
       </w:r>
     </w:p>
     <w:p/>
@@ -7513,6 +7206,7 @@
         <w:rPr>
           <w:noProof/>
         </w:rPr>
+        <w:lastRenderedPageBreak/>
         <mc:AlternateContent>
           <mc:Choice Requires="wps">
             <w:drawing>
@@ -7905,6 +7599,9 @@
         </mc:AlternateContent>
       </w:r>
       <w:r>
+        <w:rPr>
+          <w:noProof/>
+        </w:rPr>
         <w:drawing>
           <wp:inline distT="0" distB="0" distL="0" distR="0" wp14:anchorId="61B670CE" wp14:editId="7653DC9A">
             <wp:extent cx="5612130" cy="3116580"/>
@@ -7949,28 +7646,14 @@
     <w:p/>
     <w:p>
       <w:r>
-        <w:lastRenderedPageBreak/>
-        <w:t xml:space="preserve">El programa inicia ocultando los </w:t>
-      </w:r>
-      <w:proofErr w:type="spellStart"/>
-      <w:r>
-        <w:t>menusXX</w:t>
-      </w:r>
-      <w:proofErr w:type="spellEnd"/>
-      <w:r>
-        <w:t xml:space="preserve"> y mostrando solo uno el “</w:t>
-      </w:r>
-      <w:proofErr w:type="spellStart"/>
-      <w:r>
-        <w:t>menuObservarBase</w:t>
-      </w:r>
-      <w:proofErr w:type="spellEnd"/>
-      <w:r>
-        <w:t>” el mismo contiene información básica de que ofrece el programa.</w:t>
-      </w:r>
-    </w:p>
-    <w:p>
-      <w:r>
+        <w:t>El programa inicia ocultando los menusXX y mostrando solo uno el “menuObservarBase” el mismo contiene información básica de que ofrece el programa.</w:t>
+      </w:r>
+    </w:p>
+    <w:p>
+      <w:r>
+        <w:rPr>
+          <w:noProof/>
+        </w:rPr>
         <w:drawing>
           <wp:inline distT="0" distB="0" distL="0" distR="0" wp14:anchorId="73578271" wp14:editId="74570118">
             <wp:extent cx="4372585" cy="1362265"/>
@@ -8013,80 +7696,31 @@
     </w:p>
     <w:p>
       <w:r>
-        <w:t>Para ingresar datos se presiona el botón Registrar, el cual presenta el “</w:t>
-      </w:r>
-      <w:proofErr w:type="spellStart"/>
-      <w:r>
-        <w:t>menuObservar</w:t>
-      </w:r>
-      <w:proofErr w:type="spellEnd"/>
-      <w:r>
-        <w:t xml:space="preserve">” y contiene un </w:t>
-      </w:r>
-      <w:proofErr w:type="spellStart"/>
-      <w:r>
-        <w:t>JTabbedPanel</w:t>
-      </w:r>
-      <w:proofErr w:type="spellEnd"/>
-      <w:r>
-        <w:t xml:space="preserve">, el mismo contiene diferentes </w:t>
-      </w:r>
-      <w:proofErr w:type="spellStart"/>
-      <w:r>
-        <w:t>J</w:t>
-      </w:r>
-      <w:r>
-        <w:t>Panels</w:t>
-      </w:r>
-      <w:proofErr w:type="spellEnd"/>
-      <w:r>
-        <w:t xml:space="preserve"> </w:t>
+        <w:t>Para ingresar datos se presiona el botón Registrar, el cual presenta el “menuObservar” y contiene un JTabbedPanel, el mismo contiene diferentes J</w:t>
+      </w:r>
+      <w:r>
+        <w:t xml:space="preserve">Panels </w:t>
       </w:r>
       <w:r>
         <w:t>(</w:t>
       </w:r>
       <w:r>
-        <w:t>c</w:t>
-      </w:r>
-      <w:r>
-        <w:t xml:space="preserve">omestible, </w:t>
-      </w:r>
-      <w:r>
-        <w:t>u</w:t>
-      </w:r>
-      <w:r>
-        <w:t xml:space="preserve">tensilio, </w:t>
-      </w:r>
-      <w:r>
-        <w:t>o</w:t>
-      </w:r>
-      <w:r>
-        <w:t xml:space="preserve">ficina, </w:t>
-      </w:r>
-      <w:r>
-        <w:t>i</w:t>
-      </w:r>
-      <w:r>
-        <w:t>ndustrial</w:t>
+        <w:t>comestible, utensilio, oficina, industrial</w:t>
       </w:r>
       <w:r>
         <w:t>)</w:t>
       </w:r>
       <w:r>
-        <w:t xml:space="preserve"> y </w:t>
-      </w:r>
-      <w:proofErr w:type="spellStart"/>
-      <w:r>
-        <w:t>asu</w:t>
-      </w:r>
-      <w:proofErr w:type="spellEnd"/>
-      <w:r>
-        <w:t xml:space="preserve"> ves contienen diferentes variables de muestra y entrada de datos.</w:t>
+        <w:t xml:space="preserve"> y asu ves contienen diferentes variables de muestra y entrada de datos.</w:t>
       </w:r>
     </w:p>
     <w:p/>
     <w:p>
       <w:r>
+        <w:rPr>
+          <w:noProof/>
+        </w:rPr>
+        <w:lastRenderedPageBreak/>
         <w:drawing>
           <wp:inline distT="0" distB="0" distL="0" distR="0" wp14:anchorId="5ECD7B2C" wp14:editId="5B5C973A">
             <wp:extent cx="1834395" cy="2057400"/>
@@ -8136,6 +7770,9 @@
     </w:p>
     <w:p>
       <w:r>
+        <w:rPr>
+          <w:noProof/>
+        </w:rPr>
         <w:drawing>
           <wp:inline distT="0" distB="0" distL="0" distR="0" wp14:anchorId="16794A11" wp14:editId="7EB1FB82">
             <wp:extent cx="4419600" cy="2371725"/>
@@ -8175,7 +7812,6 @@
     </w:p>
     <w:p>
       <w:r>
-        <w:lastRenderedPageBreak/>
         <w:t>Para Ejemplificar la entrada de datos, ya que cada objeto es diferente en algún aspecto, se usará el panel “comestibles”</w:t>
       </w:r>
     </w:p>
@@ -8475,6 +8111,9 @@
         </mc:AlternateContent>
       </w:r>
       <w:r>
+        <w:rPr>
+          <w:noProof/>
+        </w:rPr>
         <w:drawing>
           <wp:inline distT="0" distB="0" distL="0" distR="0" wp14:anchorId="135CEC5C" wp14:editId="510B4524">
             <wp:extent cx="5612130" cy="2415540"/>
@@ -8521,31 +8160,7 @@
         <w:t xml:space="preserve"> </w:t>
       </w:r>
       <w:r>
-        <w:t>Se ingresa los datos en el campo de texto, por ejemplo “Alimento1” en el campo nombre, el cual tiene el nombre de “</w:t>
-      </w:r>
-      <w:proofErr w:type="spellStart"/>
-      <w:r>
-        <w:t>txtNombreC</w:t>
-      </w:r>
-      <w:proofErr w:type="spellEnd"/>
-      <w:r>
-        <w:t xml:space="preserve">”. Se rellenan los demás campos de la misma forma con datos correspondientes sino e mismo generara error. A excepción del campo peso neto que contiene aparte del campo para ingresar la cantidad, una </w:t>
-      </w:r>
-      <w:proofErr w:type="spellStart"/>
-      <w:r>
-        <w:t>JComboBox</w:t>
-      </w:r>
-      <w:proofErr w:type="spellEnd"/>
-      <w:r>
-        <w:t xml:space="preserve"> “</w:t>
-      </w:r>
-      <w:proofErr w:type="spellStart"/>
-      <w:r>
-        <w:t>listaPeso</w:t>
-      </w:r>
-      <w:proofErr w:type="spellEnd"/>
-      <w:r>
-        <w:t>” que contiene la información acerca de que valores predeterminados por nosotros.</w:t>
+        <w:t>Se ingresa los datos en el campo de texto, por ejemplo “Alimento1” en el campo nombre, el cual tiene el nombre de “txtNombreC”. Se rellenan los demás campos de la misma forma con datos correspondientes sino e mismo generara error. A excepción del campo peso neto que contiene aparte del campo para ingresar la cantidad, una JComboBox “listaPeso” que contiene la información acerca de que valores predeterminados por nosotros.</w:t>
       </w:r>
     </w:p>
     <w:p>
@@ -8553,21 +8168,12 @@
         <w:tab/>
         <w:t>Para obtener la información acerca de un campo se usa “</w:t>
       </w:r>
-      <w:proofErr w:type="spellStart"/>
       <w:r>
         <w:rPr>
           <w:i/>
           <w:iCs/>
         </w:rPr>
-        <w:t>nombreVariable.getText</w:t>
-      </w:r>
-      <w:proofErr w:type="spellEnd"/>
-      <w:r>
-        <w:rPr>
-          <w:i/>
-          <w:iCs/>
-        </w:rPr>
-        <w:t>()”</w:t>
+        <w:t>nombreVariable.getText()”</w:t>
       </w:r>
       <w:r>
         <w:t xml:space="preserve"> </w:t>
@@ -8581,15 +8187,7 @@
         <w:t>clic</w:t>
       </w:r>
       <w:r>
-        <w:t xml:space="preserve"> en el botón guardar respectivo de cada clase en este caso “</w:t>
-      </w:r>
-      <w:proofErr w:type="spellStart"/>
-      <w:r>
-        <w:t>guardarC</w:t>
-      </w:r>
-      <w:proofErr w:type="spellEnd"/>
-      <w:r>
-        <w:t xml:space="preserve">” y se usa un método privado </w:t>
+        <w:t xml:space="preserve"> en el botón guardar respectivo de cada clase en este caso “guardarC” y se usa un método privado </w:t>
       </w:r>
       <w:r>
         <w:t>vacío</w:t>
@@ -8600,6 +8198,9 @@
     </w:p>
     <w:p>
       <w:r>
+        <w:rPr>
+          <w:noProof/>
+        </w:rPr>
         <w:drawing>
           <wp:inline distT="0" distB="0" distL="0" distR="0" wp14:anchorId="2C330E9A" wp14:editId="2C028EDE">
             <wp:extent cx="5612130" cy="2207895"/>
@@ -8644,100 +8245,39 @@
     </w:p>
     <w:p>
       <w:r>
-        <w:t xml:space="preserve">Se crean dos métodos </w:t>
-      </w:r>
-      <w:proofErr w:type="spellStart"/>
-      <w:r>
-        <w:t>limpiarDatos</w:t>
-      </w:r>
-      <w:proofErr w:type="spellEnd"/>
-      <w:r>
-        <w:t xml:space="preserve">() y </w:t>
-      </w:r>
-      <w:proofErr w:type="spellStart"/>
-      <w:r>
-        <w:t>visualizarComestible</w:t>
-      </w:r>
-      <w:proofErr w:type="spellEnd"/>
-      <w:r>
-        <w:t>().</w:t>
-      </w:r>
-    </w:p>
-    <w:p>
-      <w:r>
+        <w:t>Se crean dos métodos limpiarDatos() y visualizarComestible().</w:t>
+      </w:r>
+    </w:p>
+    <w:p>
+      <w:r>
+        <w:t xml:space="preserve">Los mismos sirven respectivamente para que cuando se de </w:t>
+      </w:r>
+      <w:r>
+        <w:t>clic</w:t>
+      </w:r>
+      <w:r>
+        <w:t xml:space="preserve"> al botón guardar, el método limpiarDatos borre la información de los campos de texto y el método visualizarComestible() nos permite visualizar en un la Jlist “MostrarListaC”</w:t>
+      </w:r>
+      <w:r>
+        <w:t xml:space="preserve"> la información.</w:t>
+      </w:r>
+    </w:p>
+    <w:p>
+      <w:r>
+        <w:t>En el mismo se crea una lista de tipo cadena del tamaño de la lista de Comestibles, se inicializa un contador y con un For especifico para el objeto, enviamos la información obtenida en formad e cadena, en este caso el aparatado nombre y el apartado peso.</w:t>
+      </w:r>
+    </w:p>
+    <w:p>
+      <w:r>
+        <w:t xml:space="preserve"> Y finalmente se muestra en “MostrarListaC” ubicada en el panel de comestibles.</w:t>
+      </w:r>
+    </w:p>
+    <w:p>
+      <w:r>
+        <w:rPr>
+          <w:noProof/>
+        </w:rPr>
         <w:lastRenderedPageBreak/>
-        <w:t xml:space="preserve">Los mismos sirven respectivamente para que cuando se de </w:t>
-      </w:r>
-      <w:r>
-        <w:t>clic</w:t>
-      </w:r>
-      <w:r>
-        <w:t xml:space="preserve"> al botón guardar, el método </w:t>
-      </w:r>
-      <w:proofErr w:type="spellStart"/>
-      <w:r>
-        <w:t>limpiarDatos</w:t>
-      </w:r>
-      <w:proofErr w:type="spellEnd"/>
-      <w:r>
-        <w:t xml:space="preserve"> borre la información de los campos de texto y el método </w:t>
-      </w:r>
-      <w:proofErr w:type="spellStart"/>
-      <w:r>
-        <w:t>visualizarComestible</w:t>
-      </w:r>
-      <w:proofErr w:type="spellEnd"/>
-      <w:r>
-        <w:t xml:space="preserve">() nos permite visualizar en un la </w:t>
-      </w:r>
-      <w:proofErr w:type="spellStart"/>
-      <w:r>
-        <w:t>Jlist</w:t>
-      </w:r>
-      <w:proofErr w:type="spellEnd"/>
-      <w:r>
-        <w:t xml:space="preserve"> “</w:t>
-      </w:r>
-      <w:proofErr w:type="spellStart"/>
-      <w:r>
-        <w:t>MostrarListaC</w:t>
-      </w:r>
-      <w:proofErr w:type="spellEnd"/>
-      <w:r>
-        <w:t>”</w:t>
-      </w:r>
-      <w:r>
-        <w:t xml:space="preserve"> la información.</w:t>
-      </w:r>
-    </w:p>
-    <w:p>
-      <w:r>
-        <w:t xml:space="preserve">En el mismo se crea una lista de tipo cadena del tamaño de la lista de Comestibles, se inicializa un contador y con un </w:t>
-      </w:r>
-      <w:proofErr w:type="spellStart"/>
-      <w:r>
-        <w:t>For</w:t>
-      </w:r>
-      <w:proofErr w:type="spellEnd"/>
-      <w:r>
-        <w:t xml:space="preserve"> especifico para el objeto, enviamos la información obtenida en formad e cadena, en este caso el aparatado nombre y el apartado peso.</w:t>
-      </w:r>
-    </w:p>
-    <w:p>
-      <w:r>
-        <w:t xml:space="preserve"> Y finalmente se muestra en “</w:t>
-      </w:r>
-      <w:proofErr w:type="spellStart"/>
-      <w:r>
-        <w:t>MostrarListaC</w:t>
-      </w:r>
-      <w:proofErr w:type="spellEnd"/>
-      <w:r>
-        <w:t>” ubicada en el panel de comestibles.</w:t>
-      </w:r>
-    </w:p>
-    <w:p>
-      <w:r>
         <w:drawing>
           <wp:inline distT="0" distB="0" distL="0" distR="0" wp14:anchorId="480DBC97" wp14:editId="2C2118DB">
             <wp:extent cx="5612130" cy="2139315"/>
@@ -8799,15 +8339,7 @@
     </w:p>
     <w:p>
       <w:r>
-        <w:t>El botón Buscar obtendrá los datos ingresados en el campo de texto “</w:t>
-      </w:r>
-      <w:proofErr w:type="spellStart"/>
-      <w:r>
-        <w:t>txtBuscar</w:t>
-      </w:r>
-      <w:proofErr w:type="spellEnd"/>
-      <w:r>
-        <w:t>”.</w:t>
+        <w:t>El botón Buscar obtendrá los datos ingresados en el campo de texto “txtBuscar”.</w:t>
       </w:r>
       <w:r>
         <w:t xml:space="preserve"> El método </w:t>
@@ -8821,6 +8353,9 @@
     </w:p>
     <w:p>
       <w:r>
+        <w:rPr>
+          <w:noProof/>
+        </w:rPr>
         <w:drawing>
           <wp:inline distT="0" distB="0" distL="0" distR="0" wp14:anchorId="70876301" wp14:editId="09482B06">
             <wp:extent cx="5039428" cy="952633"/>
@@ -8873,6 +8408,10 @@
     </w:p>
     <w:p>
       <w:r>
+        <w:rPr>
+          <w:noProof/>
+        </w:rPr>
+        <w:lastRenderedPageBreak/>
         <w:drawing>
           <wp:inline distT="0" distB="0" distL="0" distR="0" wp14:anchorId="5FAF0636" wp14:editId="19E139A5">
             <wp:extent cx="5612130" cy="4181475"/>
@@ -8912,23 +8451,7 @@
     </w:p>
     <w:p>
       <w:r>
-        <w:t xml:space="preserve">Un </w:t>
-      </w:r>
-      <w:proofErr w:type="spellStart"/>
-      <w:r>
-        <w:t>boleano</w:t>
-      </w:r>
-      <w:proofErr w:type="spellEnd"/>
-      <w:r>
-        <w:t xml:space="preserve"> para determinar si se encontró el producto, un entero de contador(i)y un segundo(contador). En el </w:t>
-      </w:r>
-      <w:proofErr w:type="spellStart"/>
-      <w:r>
-        <w:t>for</w:t>
-      </w:r>
-      <w:proofErr w:type="spellEnd"/>
-      <w:r>
-        <w:t xml:space="preserve"> se </w:t>
+        <w:t xml:space="preserve">Un boleano para determinar si se encontró el producto, un entero de contador(i)y un segundo(contador). En el for se </w:t>
       </w:r>
       <w:r>
         <w:t>buscará</w:t>
@@ -8957,26 +8480,13 @@
       <w:r>
         <w:t xml:space="preserve"> el valor al </w:t>
       </w:r>
-      <w:proofErr w:type="spellStart"/>
-      <w:r>
-        <w:t>JTable</w:t>
-      </w:r>
-      <w:proofErr w:type="spellEnd"/>
-      <w:r>
-        <w:t xml:space="preserve">. </w:t>
-      </w:r>
-    </w:p>
-    <w:p>
-      <w:r>
-        <w:t xml:space="preserve">El mismo </w:t>
-      </w:r>
-      <w:proofErr w:type="spellStart"/>
-      <w:r>
-        <w:t>for</w:t>
-      </w:r>
-      <w:proofErr w:type="spellEnd"/>
-      <w:r>
-        <w:t xml:space="preserve"> solo funciona para un objeto, por lo </w:t>
+      <w:r>
+        <w:t xml:space="preserve">JTable. </w:t>
+      </w:r>
+    </w:p>
+    <w:p>
+      <w:r>
+        <w:t xml:space="preserve">El mismo for solo funciona para un objeto, por lo </w:t>
       </w:r>
       <w:r>
         <w:t xml:space="preserve">que </w:t>
@@ -9037,6 +8547,9 @@
     <w:p/>
     <w:p>
       <w:r>
+        <w:rPr>
+          <w:noProof/>
+        </w:rPr>
         <w:lastRenderedPageBreak/>
         <w:drawing>
           <wp:inline distT="0" distB="0" distL="0" distR="0" wp14:anchorId="2B4F6518" wp14:editId="1FE600B8">
@@ -9121,15 +8634,7 @@
     </w:p>
     <w:p>
       <w:r>
-        <w:t xml:space="preserve">Y usando un </w:t>
-      </w:r>
-      <w:proofErr w:type="spellStart"/>
-      <w:r>
-        <w:t>For</w:t>
-      </w:r>
-      <w:proofErr w:type="spellEnd"/>
-      <w:r>
-        <w:t xml:space="preserve"> para el producto comprado, se lo extraerá en una nueva lista </w:t>
+        <w:t xml:space="preserve">Y usando un For para el producto comprado, se lo extraerá en una nueva lista </w:t>
       </w:r>
       <w:r>
         <w:t>de tipo cadena</w:t>
@@ -9163,6 +8668,9 @@
     </w:p>
     <w:p>
       <w:r>
+        <w:rPr>
+          <w:noProof/>
+        </w:rPr>
         <w:lastRenderedPageBreak/>
         <w:drawing>
           <wp:inline distT="0" distB="0" distL="0" distR="0" wp14:anchorId="5ABEACDC" wp14:editId="18C1615F">
@@ -9206,23 +8714,7 @@
     </w:p>
     <w:p>
       <w:r>
-        <w:t xml:space="preserve">Finalmente en el </w:t>
-      </w:r>
-      <w:proofErr w:type="spellStart"/>
-      <w:r>
-        <w:t>JPanel</w:t>
-      </w:r>
-      <w:proofErr w:type="spellEnd"/>
-      <w:r>
-        <w:t xml:space="preserve"> ”Total a pagar”, se mostrara la lista de objetos  de “</w:t>
-      </w:r>
-      <w:proofErr w:type="spellStart"/>
-      <w:r>
-        <w:t>listaCompras</w:t>
-      </w:r>
-      <w:proofErr w:type="spellEnd"/>
-      <w:r>
-        <w:t>”,</w:t>
+        <w:t>Finalmente en el JPanel ”Total a pagar”, se mostrara la lista de objetos  de “listaCompras”,</w:t>
       </w:r>
     </w:p>
     <w:p>
@@ -9234,6 +8726,9 @@
     <w:p/>
     <w:p>
       <w:r>
+        <w:rPr>
+          <w:noProof/>
+        </w:rPr>
         <w:lastRenderedPageBreak/>
         <w:drawing>
           <wp:inline distT="0" distB="0" distL="0" distR="0" wp14:anchorId="09926CED" wp14:editId="4B454214">
@@ -9279,44 +8774,12 @@
     </w:p>
     <w:p>
       <w:r>
-        <w:t xml:space="preserve">En un </w:t>
-      </w:r>
-      <w:proofErr w:type="spellStart"/>
-      <w:r>
-        <w:t>For</w:t>
-      </w:r>
-      <w:proofErr w:type="spellEnd"/>
-      <w:r>
-        <w:t xml:space="preserve"> especial para lista de objetos “</w:t>
-      </w:r>
-      <w:proofErr w:type="spellStart"/>
-      <w:r>
-        <w:t>listaCompras</w:t>
-      </w:r>
-      <w:proofErr w:type="spellEnd"/>
-      <w:r>
-        <w:t xml:space="preserve">”, se determina el valor del subtotal, que nos mas sino la suma de los precios de todos los objetos requeridos por por su precio, esto para todo los clientes, es por ello necesario el uso del </w:t>
-      </w:r>
-      <w:proofErr w:type="spellStart"/>
-      <w:r>
-        <w:t>For</w:t>
-      </w:r>
-      <w:proofErr w:type="spellEnd"/>
-      <w:r>
-        <w:t>.</w:t>
-      </w:r>
-    </w:p>
-    <w:p>
-      <w:r>
-        <w:t xml:space="preserve">Para Finalizar el programa se establecen las cantidades obtenidas en las variables de tipo </w:t>
-      </w:r>
-      <w:proofErr w:type="spellStart"/>
-      <w:r>
-        <w:t>Jlabel</w:t>
-      </w:r>
-      <w:proofErr w:type="spellEnd"/>
-      <w:r>
-        <w:t>.</w:t>
+        <w:t>En un For especial para lista de objetos “listaCompras”, se determina el valor del subtotal, que nos mas sino la suma de los precios de todos los objetos requeridos por por su precio, esto para todo los clientes, es por ello necesario el uso del For.</w:t>
+      </w:r>
+    </w:p>
+    <w:p>
+      <w:r>
+        <w:t>Para Finalizar el programa se establecen las cantidades obtenidas en las variables de tipo Jlabel.</w:t>
       </w:r>
     </w:p>
     <w:sectPr>
@@ -10535,7 +9998,7 @@
 </file>
 
 <file path=customXml/itemProps1.xml><?xml version="1.0" encoding="utf-8"?>
-<ds:datastoreItem xmlns:ds="http://schemas.openxmlformats.org/officeDocument/2006/customXml" ds:itemID="{490F1865-0883-40BF-B17C-5DD6640E143C}">
+<ds:datastoreItem xmlns:ds="http://schemas.openxmlformats.org/officeDocument/2006/customXml" ds:itemID="{D74D2E7B-19F7-44C3-A836-54E1FC5C6A77}">
   <ds:schemaRefs>
     <ds:schemaRef ds:uri="http://schemas.openxmlformats.org/officeDocument/2006/bibliography"/>
   </ds:schemaRefs>

</xml_diff>